<commit_message>
pre table of lists inclusion
</commit_message>
<xml_diff>
--- a/_outputs/book/Automating-the-Modelling-of-Transformative-Artificial-Intelligence-Risks.docx
+++ b/_outputs/book/Automating-the-Modelling-of-Transformative-Artificial-Intelligence-Risks.docx
@@ -236,7 +236,7 @@
     </w:p>
     <w:bookmarkEnd w:id="28"/>
     <w:bookmarkEnd w:id="29"/>
-    <w:bookmarkStart w:id="47" w:name="introduction"/>
+    <w:bookmarkStart w:id="52" w:name="introduction"/>
     <w:p>
       <w:pPr>
         <w:pStyle w:val="Heading1"/>
@@ -245,7 +245,7 @@
         <w:t xml:space="preserve">1. Introduction</w:t>
       </w:r>
     </w:p>
-    <w:bookmarkStart w:id="30" w:name="introduction-1"/>
+    <w:bookmarkStart w:id="35" w:name="introduction-1"/>
     <w:p>
       <w:pPr>
         <w:pStyle w:val="Heading2"/>
@@ -330,8 +330,111 @@
         <w:t xml:space="preserve">introduces and motivates the core question or problem</w:t>
       </w:r>
     </w:p>
-    <w:bookmarkEnd w:id="30"/>
-    <w:bookmarkStart w:id="31" w:name="motivation-problem-statement"/>
+    <w:tbl>
+      <w:tblPr>
+        <w:tblStyle w:val="Table"/>
+        <w:tblW w:type="pct" w:w="5000"/>
+        <w:tblLayout w:type="fixed"/>
+        <w:tblLook w:firstRow="0" w:lastRow="0" w:firstColumn="0" w:lastColumn="0" w:noHBand="0" w:noVBand="0" w:val="0000"/>
+      </w:tblPr>
+      <w:tblGrid>
+        <w:gridCol w:w="7920"/>
+      </w:tblGrid>
+      <w:tr>
+        <w:tc>
+          <w:tcPr/>
+          <w:bookmarkStart w:id="34" w:name="fig-testgraphic2"/>
+          <w:p>
+            <w:pPr>
+              <w:pStyle w:val="Compact"/>
+              <w:jc w:val="left"/>
+            </w:pPr>
+            <w:hyperlink r:id="rId33">
+              <w:r>
+                <w:drawing>
+                  <wp:inline>
+                    <wp:extent cx="1600200" cy="494436"/>
+                    <wp:effectExtent b="0" l="0" r="0" t="0"/>
+                    <wp:docPr descr="Caption/Title 2" title="" id="31" name="Picture"/>
+                    <a:graphic>
+                      <a:graphicData uri="http://schemas.openxmlformats.org/drawingml/2006/picture">
+                        <pic:pic>
+                          <pic:nvPicPr>
+                            <pic:cNvPr descr="images/cover.png" id="32" name="Picture"/>
+                            <pic:cNvPicPr>
+                              <a:picLocks noChangeArrowheads="1" noChangeAspect="1"/>
+                            </pic:cNvPicPr>
+                          </pic:nvPicPr>
+                          <pic:blipFill>
+                            <a:blip r:embed="rId30"/>
+                            <a:stretch>
+                              <a:fillRect/>
+                            </a:stretch>
+                          </pic:blipFill>
+                          <pic:spPr bwMode="auto">
+                            <a:xfrm>
+                              <a:off x="0" y="0"/>
+                              <a:ext cx="1600200" cy="494436"/>
+                            </a:xfrm>
+                            <a:prstGeom prst="rect">
+                              <a:avLst/>
+                            </a:prstGeom>
+                            <a:noFill/>
+                            <a:ln w="9525">
+                              <a:noFill/>
+                              <a:headEnd/>
+                              <a:tailEnd/>
+                            </a:ln>
+                          </pic:spPr>
+                        </pic:pic>
+                      </a:graphicData>
+                    </a:graphic>
+                  </wp:inline>
+                </w:drawing>
+              </w:r>
+            </w:hyperlink>
+          </w:p>
+          <w:p>
+            <w:pPr>
+              <w:jc w:val="left"/>
+            </w:pPr>
+            <w:pPr>
+              <w:jc w:val="start"/>
+              <w:spacing w:before="200"/>
+              <w:pStyle w:val="ImageCaption"/>
+            </w:pPr>
+            <w:r>
+              <w:t xml:space="preserve">Figure 1.1: Caption/Title 2</w:t>
+            </w:r>
+          </w:p>
+          <w:bookmarkEnd w:id="34"/>
+        </w:tc>
+      </w:tr>
+    </w:tbl>
+    <w:p>
+      <w:pPr>
+        <w:pStyle w:val="BodyText"/>
+      </w:pPr>
+      <w:r>
+        <w:t xml:space="preserve">Testing crossreferencing grapics</w:t>
+      </w:r>
+      <w:r>
+        <w:t xml:space="preserve"> </w:t>
+      </w:r>
+      <w:hyperlink w:anchor="fig-testgraphic2">
+        <w:r>
+          <w:rPr>
+            <w:rStyle w:val="Hyperlink"/>
+          </w:rPr>
+          <w:t xml:space="preserve">Figure 1.1</w:t>
+        </w:r>
+      </w:hyperlink>
+      <w:r>
+        <w:t xml:space="preserve">.</w:t>
+      </w:r>
+    </w:p>
+    <w:bookmarkEnd w:id="35"/>
+    <w:bookmarkStart w:id="36" w:name="motivation-problem-statement"/>
     <w:p>
       <w:pPr>
         <w:pStyle w:val="Heading2"/>
@@ -340,8 +443,8 @@
         <w:t xml:space="preserve">1.2 Motivation: Problem Statement</w:t>
       </w:r>
     </w:p>
-    <w:bookmarkEnd w:id="31"/>
-    <w:bookmarkStart w:id="32" w:name="motivation-research-question"/>
+    <w:bookmarkEnd w:id="36"/>
+    <w:bookmarkStart w:id="37" w:name="motivation-research-question"/>
     <w:p>
       <w:pPr>
         <w:pStyle w:val="Heading2"/>
@@ -362,8 +465,8 @@
         <w:t xml:space="preserve">provides context for discussion (places issue within a larger debate or sphere of relevance)</w:t>
       </w:r>
     </w:p>
-    <w:bookmarkEnd w:id="32"/>
-    <w:bookmarkStart w:id="33" w:name="scope-aim-context-of-the-research"/>
+    <w:bookmarkEnd w:id="37"/>
+    <w:bookmarkStart w:id="38" w:name="scope-aim-context-of-the-research"/>
     <w:p>
       <w:pPr>
         <w:pStyle w:val="Heading2"/>
@@ -372,8 +475,8 @@
         <w:t xml:space="preserve">1.4 Scope: Aim &amp; Context of the Research</w:t>
       </w:r>
     </w:p>
-    <w:bookmarkEnd w:id="33"/>
-    <w:bookmarkStart w:id="34" w:name="Xb82d2441bfed788d5f4ea2be00316b4ed5ad40b"/>
+    <w:bookmarkEnd w:id="38"/>
+    <w:bookmarkStart w:id="39" w:name="Xb82d2441bfed788d5f4ea2be00316b4ed5ad40b"/>
     <w:p>
       <w:pPr>
         <w:pStyle w:val="Heading2"/>
@@ -390,8 +493,8 @@
         <w:t xml:space="preserve">• states precise thesis or position the author will argue for</w:t>
       </w:r>
     </w:p>
-    <w:bookmarkEnd w:id="34"/>
-    <w:bookmarkStart w:id="35" w:name="X7f044f6a9029401674e59d3288aa5c70b546937"/>
+    <w:bookmarkEnd w:id="39"/>
+    <w:bookmarkStart w:id="40" w:name="X7f044f6a9029401674e59d3288aa5c70b546937"/>
     <w:p>
       <w:pPr>
         <w:pStyle w:val="Heading2"/>
@@ -412,8 +515,8 @@
         <w:t xml:space="preserve">provides roadmap indicating structure and key content points of the essay</w:t>
       </w:r>
     </w:p>
-    <w:bookmarkEnd w:id="35"/>
-    <w:bookmarkStart w:id="36" w:name="Xda1712ae9c49a35a786125f1d74ced5f8d21fe5"/>
+    <w:bookmarkEnd w:id="40"/>
+    <w:bookmarkStart w:id="41" w:name="Xda1712ae9c49a35a786125f1d74ced5f8d21fe5"/>
     <w:p>
       <w:pPr>
         <w:pStyle w:val="Heading2"/>
@@ -422,8 +525,8 @@
         <w:t xml:space="preserve">1.7 Overview: Structure &amp; Approach of the Paper (Roadmap — Theory of Change)</w:t>
       </w:r>
     </w:p>
-    <w:bookmarkEnd w:id="36"/>
-    <w:bookmarkStart w:id="37" w:name="table-of-contents"/>
+    <w:bookmarkEnd w:id="41"/>
+    <w:bookmarkStart w:id="42" w:name="table-of-contents"/>
     <w:p>
       <w:pPr>
         <w:pStyle w:val="Heading2"/>
@@ -432,8 +535,8 @@
         <w:t xml:space="preserve">1.8 Table of Contents</w:t>
       </w:r>
     </w:p>
-    <w:bookmarkEnd w:id="37"/>
-    <w:bookmarkStart w:id="38" w:name="problem-statement-motivation"/>
+    <w:bookmarkEnd w:id="42"/>
+    <w:bookmarkStart w:id="43" w:name="problem-statement-motivation"/>
     <w:p>
       <w:pPr>
         <w:pStyle w:val="Heading2"/>
@@ -581,8 +684,8 @@
         <w:t xml:space="preserve">Leveraging new technologies to enhance our ability to model and mitigate AI risks.</w:t>
       </w:r>
     </w:p>
-    <w:bookmarkEnd w:id="38"/>
-    <w:bookmarkStart w:id="43" w:name="aim-of-the-paper"/>
+    <w:bookmarkEnd w:id="43"/>
+    <w:bookmarkStart w:id="48" w:name="aim-of-the-paper"/>
     <w:p>
       <w:pPr>
         <w:pStyle w:val="Heading2"/>
@@ -591,7 +694,7 @@
         <w:t xml:space="preserve">1.10 Aim of the Paper</w:t>
       </w:r>
     </w:p>
-    <w:bookmarkStart w:id="40" w:name="research-question-scope"/>
+    <w:bookmarkStart w:id="45" w:name="research-question-scope"/>
     <w:p>
       <w:pPr>
         <w:pStyle w:val="Heading3"/>
@@ -600,7 +703,7 @@
         <w:t xml:space="preserve">1.10.1 Research Question &amp; Scope</w:t>
       </w:r>
     </w:p>
-    <w:bookmarkStart w:id="39" w:name="X2d3fe0facb5496a6e4003e6f068196e2f013b19"/>
+    <w:bookmarkStart w:id="44" w:name="X2d3fe0facb5496a6e4003e6f068196e2f013b19"/>
     <w:p>
       <w:pPr>
         <w:pStyle w:val="Heading4"/>
@@ -691,9 +794,9 @@
         <w:t xml:space="preserve">Forecasting Policy Impacts: Qualitative &amp; quantitative evaluation of expected outcomes</w:t>
       </w:r>
     </w:p>
-    <w:bookmarkEnd w:id="39"/>
-    <w:bookmarkEnd w:id="40"/>
-    <w:bookmarkStart w:id="41" w:name="significance-of-the-research"/>
+    <w:bookmarkEnd w:id="44"/>
+    <w:bookmarkEnd w:id="45"/>
+    <w:bookmarkStart w:id="46" w:name="significance-of-the-research"/>
     <w:p>
       <w:pPr>
         <w:pStyle w:val="Heading3"/>
@@ -702,8 +805,8 @@
         <w:t xml:space="preserve">1.10.2 Significance of the Research</w:t>
       </w:r>
     </w:p>
-    <w:bookmarkEnd w:id="41"/>
-    <w:bookmarkStart w:id="42" w:name="section"/>
+    <w:bookmarkEnd w:id="46"/>
+    <w:bookmarkStart w:id="47" w:name="section"/>
     <w:p>
       <w:pPr>
         <w:pStyle w:val="Heading3"/>
@@ -715,9 +818,9 @@
         <w:t xml:space="preserve"> </w:t>
       </w:r>
     </w:p>
-    <w:bookmarkEnd w:id="42"/>
-    <w:bookmarkEnd w:id="43"/>
-    <w:bookmarkStart w:id="44" w:name="X86f631b0c48c805fb2392739377ba9bf4bde9e0"/>
+    <w:bookmarkEnd w:id="47"/>
+    <w:bookmarkEnd w:id="48"/>
+    <w:bookmarkStart w:id="49" w:name="X86f631b0c48c805fb2392739377ba9bf4bde9e0"/>
     <w:p>
       <w:pPr>
         <w:pStyle w:val="Heading2"/>
@@ -855,8 +958,8 @@
         <w:t xml:space="preserve">A diagram illustrating how each component amplifies the others, leading to greater overall impact.</w:t>
       </w:r>
     </w:p>
-    <w:bookmarkEnd w:id="44"/>
-    <w:bookmarkStart w:id="45" w:name="section-1"/>
+    <w:bookmarkEnd w:id="49"/>
+    <w:bookmarkStart w:id="50" w:name="section-1"/>
     <w:p>
       <w:pPr>
         <w:pStyle w:val="Heading2"/>
@@ -868,168 +971,168 @@
         <w:t xml:space="preserve"> </w:t>
       </w:r>
     </w:p>
-    <w:bookmarkEnd w:id="45"/>
-    <w:bookmarkStart w:id="46" w:name="overview-table-of-contents"/>
+    <w:bookmarkEnd w:id="50"/>
+    <w:bookmarkStart w:id="51" w:name="overview-table-of-contents"/>
     <w:p>
       <w:pPr>
         <w:pStyle w:val="Heading2"/>
       </w:pPr>
       <w:r>
         <w:t xml:space="preserve">1.13 Overview / Table of Contents</w:t>
-      </w:r>
-    </w:p>
-    <w:bookmarkEnd w:id="46"/>
-    <w:bookmarkEnd w:id="47"/>
-    <w:bookmarkStart w:id="61" w:name="context"/>
-    <w:p>
-      <w:pPr>
-        <w:pStyle w:val="Heading1"/>
-      </w:pPr>
-      <w:r>
-        <w:t xml:space="preserve">2. Context</w:t>
-      </w:r>
-    </w:p>
-    <w:bookmarkStart w:id="48" w:name="of-grade"/>
-    <w:p>
-      <w:pPr>
-        <w:pStyle w:val="Heading3"/>
-      </w:pPr>
-      <w:r>
-        <w:t xml:space="preserve">2.0.1 20% of Grade:</w:t>
-      </w:r>
-    </w:p>
-    <w:p>
-      <w:pPr>
-        <w:numPr>
-          <w:ilvl w:val="0"/>
-          <w:numId w:val="1016"/>
-        </w:numPr>
-      </w:pPr>
-      <w:r>
-        <w:t xml:space="preserve">demonstrates understanding of all relevant core concepts</w:t>
-      </w:r>
-    </w:p>
-    <w:p>
-      <w:pPr>
-        <w:numPr>
-          <w:ilvl w:val="0"/>
-          <w:numId w:val="1016"/>
-        </w:numPr>
-      </w:pPr>
-      <w:r>
-        <w:t xml:space="preserve">explains why the question/thesis/problem is relevant in student’s own words (supported by quotations)</w:t>
-      </w:r>
-    </w:p>
-    <w:p>
-      <w:pPr>
-        <w:numPr>
-          <w:ilvl w:val="0"/>
-          <w:numId w:val="1016"/>
-        </w:numPr>
-      </w:pPr>
-      <w:r>
-        <w:t xml:space="preserve">situates it within the debate/course material</w:t>
-      </w:r>
-    </w:p>
-    <w:p>
-      <w:pPr>
-        <w:numPr>
-          <w:ilvl w:val="0"/>
-          <w:numId w:val="1016"/>
-        </w:numPr>
-      </w:pPr>
-      <w:r>
-        <w:t xml:space="preserve">reconstructs selected arguments and identifies relevant assumptions</w:t>
-      </w:r>
-    </w:p>
-    <w:p>
-      <w:pPr>
-        <w:numPr>
-          <w:ilvl w:val="0"/>
-          <w:numId w:val="1016"/>
-        </w:numPr>
-      </w:pPr>
-      <w:r>
-        <w:t xml:space="preserve">describes additional relevant material that has been consulted and integrates it with the course material as well as the research question/thesis/problem</w:t>
-      </w:r>
-    </w:p>
-    <w:p>
-      <w:pPr>
-        <w:pStyle w:val="FirstParagraph"/>
-      </w:pPr>
-      <w:r>
-        <w:t xml:space="preserve">~ 29% of text ~ 8700 words</w:t>
-      </w:r>
-    </w:p>
-    <w:p>
-      <w:pPr>
-        <w:pStyle w:val="Compact"/>
-        <w:numPr>
-          <w:ilvl w:val="0"/>
-          <w:numId w:val="1017"/>
-        </w:numPr>
-      </w:pPr>
-      <w:r>
-        <w:t xml:space="preserve">successively (chunk my chunk) introduce concepts/ideas —</w:t>
-      </w:r>
-      <w:r>
-        <w:t xml:space="preserve"> </w:t>
-      </w:r>
-      <w:r>
-        <w:t xml:space="preserve">and 2. ground each with existing literature</w:t>
-      </w:r>
-    </w:p>
-    <w:bookmarkEnd w:id="48"/>
-    <w:bookmarkStart w:id="49" w:name="theoretical-background-considerations"/>
-    <w:p>
-      <w:pPr>
-        <w:pStyle w:val="Heading2"/>
-      </w:pPr>
-      <w:r>
-        <w:t xml:space="preserve">2.1 Theoretical Background Considerations</w:t>
-      </w:r>
-    </w:p>
-    <w:bookmarkEnd w:id="49"/>
-    <w:bookmarkStart w:id="54" w:name="literature-concepts-terminology"/>
-    <w:p>
-      <w:pPr>
-        <w:pStyle w:val="Heading2"/>
-      </w:pPr>
-      <w:r>
-        <w:t xml:space="preserve">2.2 Literature, Concepts &amp; Terminology</w:t>
-      </w:r>
-    </w:p>
-    <w:bookmarkStart w:id="50" w:name="dag-bayesnets"/>
-    <w:p>
-      <w:pPr>
-        <w:pStyle w:val="Heading3"/>
-      </w:pPr>
-      <w:r>
-        <w:t xml:space="preserve">2.2.1 DAG / BayesNets</w:t>
-      </w:r>
-    </w:p>
-    <w:bookmarkEnd w:id="50"/>
-    <w:bookmarkStart w:id="52" w:name="state-of-the-art-mtair-explanation"/>
-    <w:p>
-      <w:pPr>
-        <w:pStyle w:val="Heading3"/>
-      </w:pPr>
-      <w:r>
-        <w:t xml:space="preserve">2.2.2 State of the art (MTAIR) — Explanation</w:t>
-      </w:r>
-    </w:p>
-    <w:bookmarkStart w:id="51" w:name="carlsmith-model-analytica"/>
-    <w:p>
-      <w:pPr>
-        <w:pStyle w:val="Heading4"/>
-      </w:pPr>
-      <w:r>
-        <w:t xml:space="preserve">2.2.2.1 Carlsmith Model (Analytica)</w:t>
       </w:r>
     </w:p>
     <w:bookmarkEnd w:id="51"/>
     <w:bookmarkEnd w:id="52"/>
-    <w:bookmarkStart w:id="53" w:name="intro-example-rainsprinklerlawn"/>
+    <w:bookmarkStart w:id="66" w:name="context"/>
+    <w:p>
+      <w:pPr>
+        <w:pStyle w:val="Heading1"/>
+      </w:pPr>
+      <w:r>
+        <w:t xml:space="preserve">2. Context</w:t>
+      </w:r>
+    </w:p>
+    <w:bookmarkStart w:id="53" w:name="of-grade"/>
+    <w:p>
+      <w:pPr>
+        <w:pStyle w:val="Heading3"/>
+      </w:pPr>
+      <w:r>
+        <w:t xml:space="preserve">2.0.1 20% of Grade:</w:t>
+      </w:r>
+    </w:p>
+    <w:p>
+      <w:pPr>
+        <w:numPr>
+          <w:ilvl w:val="0"/>
+          <w:numId w:val="1016"/>
+        </w:numPr>
+      </w:pPr>
+      <w:r>
+        <w:t xml:space="preserve">demonstrates understanding of all relevant core concepts</w:t>
+      </w:r>
+    </w:p>
+    <w:p>
+      <w:pPr>
+        <w:numPr>
+          <w:ilvl w:val="0"/>
+          <w:numId w:val="1016"/>
+        </w:numPr>
+      </w:pPr>
+      <w:r>
+        <w:t xml:space="preserve">explains why the question/thesis/problem is relevant in student’s own words (supported by quotations)</w:t>
+      </w:r>
+    </w:p>
+    <w:p>
+      <w:pPr>
+        <w:numPr>
+          <w:ilvl w:val="0"/>
+          <w:numId w:val="1016"/>
+        </w:numPr>
+      </w:pPr>
+      <w:r>
+        <w:t xml:space="preserve">situates it within the debate/course material</w:t>
+      </w:r>
+    </w:p>
+    <w:p>
+      <w:pPr>
+        <w:numPr>
+          <w:ilvl w:val="0"/>
+          <w:numId w:val="1016"/>
+        </w:numPr>
+      </w:pPr>
+      <w:r>
+        <w:t xml:space="preserve">reconstructs selected arguments and identifies relevant assumptions</w:t>
+      </w:r>
+    </w:p>
+    <w:p>
+      <w:pPr>
+        <w:numPr>
+          <w:ilvl w:val="0"/>
+          <w:numId w:val="1016"/>
+        </w:numPr>
+      </w:pPr>
+      <w:r>
+        <w:t xml:space="preserve">describes additional relevant material that has been consulted and integrates it with the course material as well as the research question/thesis/problem</w:t>
+      </w:r>
+    </w:p>
+    <w:p>
+      <w:pPr>
+        <w:pStyle w:val="FirstParagraph"/>
+      </w:pPr>
+      <w:r>
+        <w:t xml:space="preserve">~ 29% of text ~ 8700 words</w:t>
+      </w:r>
+    </w:p>
+    <w:p>
+      <w:pPr>
+        <w:pStyle w:val="Compact"/>
+        <w:numPr>
+          <w:ilvl w:val="0"/>
+          <w:numId w:val="1017"/>
+        </w:numPr>
+      </w:pPr>
+      <w:r>
+        <w:t xml:space="preserve">successively (chunk my chunk) introduce concepts/ideas —</w:t>
+      </w:r>
+      <w:r>
+        <w:t xml:space="preserve"> </w:t>
+      </w:r>
+      <w:r>
+        <w:t xml:space="preserve">and 2. ground each with existing literature</w:t>
+      </w:r>
+    </w:p>
+    <w:bookmarkEnd w:id="53"/>
+    <w:bookmarkStart w:id="54" w:name="theoretical-background-considerations"/>
+    <w:p>
+      <w:pPr>
+        <w:pStyle w:val="Heading2"/>
+      </w:pPr>
+      <w:r>
+        <w:t xml:space="preserve">2.1 Theoretical Background Considerations</w:t>
+      </w:r>
+    </w:p>
+    <w:bookmarkEnd w:id="54"/>
+    <w:bookmarkStart w:id="59" w:name="literature-concepts-terminology"/>
+    <w:p>
+      <w:pPr>
+        <w:pStyle w:val="Heading2"/>
+      </w:pPr>
+      <w:r>
+        <w:t xml:space="preserve">2.2 Literature, Concepts &amp; Terminology</w:t>
+      </w:r>
+    </w:p>
+    <w:bookmarkStart w:id="55" w:name="dag-bayesnets"/>
+    <w:p>
+      <w:pPr>
+        <w:pStyle w:val="Heading3"/>
+      </w:pPr>
+      <w:r>
+        <w:t xml:space="preserve">2.2.1 DAG / BayesNets</w:t>
+      </w:r>
+    </w:p>
+    <w:bookmarkEnd w:id="55"/>
+    <w:bookmarkStart w:id="57" w:name="state-of-the-art-mtair-explanation"/>
+    <w:p>
+      <w:pPr>
+        <w:pStyle w:val="Heading3"/>
+      </w:pPr>
+      <w:r>
+        <w:t xml:space="preserve">2.2.2 State of the art (MTAIR) — Explanation</w:t>
+      </w:r>
+    </w:p>
+    <w:bookmarkStart w:id="56" w:name="carlsmith-model-analytica"/>
+    <w:p>
+      <w:pPr>
+        <w:pStyle w:val="Heading4"/>
+      </w:pPr>
+      <w:r>
+        <w:t xml:space="preserve">2.2.2.1 Carlsmith Model (Analytica)</w:t>
+      </w:r>
+    </w:p>
+    <w:bookmarkEnd w:id="56"/>
+    <w:bookmarkEnd w:id="57"/>
+    <w:bookmarkStart w:id="58" w:name="intro-example-rainsprinklerlawn"/>
     <w:p>
       <w:pPr>
         <w:pStyle w:val="Heading3"/>
@@ -1077,9 +1180,9 @@
         <w:t xml:space="preserve">Own Rain/Sprinkler/Lawn DAG / BayesNet Implementation</w:t>
       </w:r>
     </w:p>
-    <w:bookmarkEnd w:id="53"/>
-    <w:bookmarkEnd w:id="54"/>
-    <w:bookmarkStart w:id="60" w:name="methodology"/>
+    <w:bookmarkEnd w:id="58"/>
+    <w:bookmarkEnd w:id="59"/>
+    <w:bookmarkStart w:id="65" w:name="methodology"/>
     <w:p>
       <w:pPr>
         <w:pStyle w:val="Heading2"/>
@@ -1096,7 +1199,7 @@
         <w:t xml:space="preserve">MTAIR / Carlsmith Model (Analytica) — Explanation (— is motivation: should come first)</w:t>
       </w:r>
     </w:p>
-    <w:bookmarkStart w:id="55" w:name="kialo"/>
+    <w:bookmarkStart w:id="60" w:name="kialo"/>
     <w:p>
       <w:pPr>
         <w:pStyle w:val="Heading3"/>
@@ -1105,8 +1208,8 @@
         <w:t xml:space="preserve">2.3.1 Kialo</w:t>
       </w:r>
     </w:p>
-    <w:bookmarkEnd w:id="55"/>
-    <w:bookmarkStart w:id="56" w:name="rainsprinklerlawn-dag"/>
+    <w:bookmarkEnd w:id="60"/>
+    <w:bookmarkStart w:id="61" w:name="rainsprinklerlawn-dag"/>
     <w:p>
       <w:pPr>
         <w:pStyle w:val="Heading3"/>
@@ -1115,8 +1218,8 @@
         <w:t xml:space="preserve">2.3.2 Rain/Sprinkler/Lawn DAG</w:t>
       </w:r>
     </w:p>
-    <w:bookmarkEnd w:id="56"/>
-    <w:bookmarkStart w:id="57" w:name="bayeserver"/>
+    <w:bookmarkEnd w:id="61"/>
+    <w:bookmarkStart w:id="62" w:name="bayeserver"/>
     <w:p>
       <w:pPr>
         <w:pStyle w:val="Heading3"/>
@@ -1125,8 +1228,8 @@
         <w:t xml:space="preserve">2.3.3 BayeServer</w:t>
       </w:r>
     </w:p>
-    <w:bookmarkEnd w:id="57"/>
-    <w:bookmarkStart w:id="58" w:name="bayesnet-extended-example"/>
+    <w:bookmarkEnd w:id="62"/>
+    <w:bookmarkStart w:id="63" w:name="bayesnet-extended-example"/>
     <w:p>
       <w:pPr>
         <w:pStyle w:val="Heading3"/>
@@ -1135,8 +1238,8 @@
         <w:t xml:space="preserve">2.3.4 BayesNet — Extended Example</w:t>
       </w:r>
     </w:p>
-    <w:bookmarkEnd w:id="58"/>
-    <w:bookmarkStart w:id="59" w:name="code-documentation"/>
+    <w:bookmarkEnd w:id="63"/>
+    <w:bookmarkStart w:id="64" w:name="code-documentation"/>
     <w:p>
       <w:pPr>
         <w:pStyle w:val="Heading3"/>
@@ -1145,10 +1248,10 @@
         <w:t xml:space="preserve">2.3.5 Code + documentation</w:t>
       </w:r>
     </w:p>
-    <w:bookmarkEnd w:id="59"/>
-    <w:bookmarkEnd w:id="60"/>
-    <w:bookmarkEnd w:id="61"/>
-    <w:bookmarkStart w:id="67" w:name="amtair"/>
+    <w:bookmarkEnd w:id="64"/>
+    <w:bookmarkEnd w:id="65"/>
+    <w:bookmarkEnd w:id="66"/>
+    <w:bookmarkStart w:id="72" w:name="amtair"/>
     <w:p>
       <w:pPr>
         <w:pStyle w:val="Heading1"/>
@@ -1157,7 +1260,7 @@
         <w:t xml:space="preserve">3. AMTAIR</w:t>
       </w:r>
     </w:p>
-    <w:bookmarkStart w:id="62" w:name="of-grade-29-of-text-8700-words"/>
+    <w:bookmarkStart w:id="67" w:name="of-grade-29-of-text-8700-words"/>
     <w:p>
       <w:pPr>
         <w:pStyle w:val="Heading3"/>
@@ -1226,8 +1329,8 @@
         <w:t xml:space="preserve">claim/argument is original or insightful, possibly even presents an original contribution to the debate</w:t>
       </w:r>
     </w:p>
-    <w:bookmarkEnd w:id="62"/>
-    <w:bookmarkStart w:id="63" w:name="X4474ca4c03166ae0d0d8c6fe8cae4cde869a01d"/>
+    <w:bookmarkEnd w:id="67"/>
+    <w:bookmarkStart w:id="68" w:name="X4474ca4c03166ae0d0d8c6fe8cae4cde869a01d"/>
     <w:p>
       <w:pPr>
         <w:pStyle w:val="Heading2"/>
@@ -1236,8 +1339,8 @@
         <w:t xml:space="preserve">3.1 Own Carlsmith Model Implementation — Explanation</w:t>
       </w:r>
     </w:p>
-    <w:bookmarkEnd w:id="63"/>
-    <w:bookmarkStart w:id="64" w:name="X7d7a00322686864eebc834386ca72015f6c0afc"/>
+    <w:bookmarkEnd w:id="68"/>
+    <w:bookmarkStart w:id="69" w:name="X7d7a00322686864eebc834386ca72015f6c0afc"/>
     <w:p>
       <w:pPr>
         <w:pStyle w:val="Heading2"/>
@@ -1246,8 +1349,8 @@
         <w:t xml:space="preserve">3.2 Own Implementation: Good example from a published paper</w:t>
       </w:r>
     </w:p>
-    <w:bookmarkEnd w:id="64"/>
-    <w:bookmarkStart w:id="65" w:name="implementation"/>
+    <w:bookmarkEnd w:id="69"/>
+    <w:bookmarkStart w:id="70" w:name="implementation"/>
     <w:p>
       <w:pPr>
         <w:pStyle w:val="Heading2"/>
@@ -1264,8 +1367,8 @@
         <w:t xml:space="preserve">TestText</w:t>
       </w:r>
     </w:p>
-    <w:bookmarkEnd w:id="65"/>
-    <w:bookmarkStart w:id="66" w:name="results"/>
+    <w:bookmarkEnd w:id="70"/>
+    <w:bookmarkStart w:id="71" w:name="results"/>
     <w:p>
       <w:pPr>
         <w:pStyle w:val="Heading2"/>
@@ -1282,9 +1385,9 @@
         <w:t xml:space="preserve">TestText</w:t>
       </w:r>
     </w:p>
-    <w:bookmarkEnd w:id="66"/>
-    <w:bookmarkEnd w:id="67"/>
-    <w:bookmarkStart w:id="72" w:name="insights-findings"/>
+    <w:bookmarkEnd w:id="71"/>
+    <w:bookmarkEnd w:id="72"/>
+    <w:bookmarkStart w:id="77" w:name="insights-findings"/>
     <w:p>
       <w:pPr>
         <w:pStyle w:val="Heading1"/>
@@ -1293,7 +1396,7 @@
         <w:t xml:space="preserve">4. Insights &amp; Findings</w:t>
       </w:r>
     </w:p>
-    <w:bookmarkStart w:id="68" w:name="Xd0440bfa3130a04b8d0671be9625b47283030ee"/>
+    <w:bookmarkStart w:id="73" w:name="Xd0440bfa3130a04b8d0671be9625b47283030ee"/>
     <w:p>
       <w:pPr>
         <w:pStyle w:val="Heading2"/>
@@ -1412,8 +1515,8 @@
         <w:t xml:space="preserve">Overcame limitations of manual modeling.</w:t>
       </w:r>
     </w:p>
-    <w:bookmarkEnd w:id="68"/>
-    <w:bookmarkStart w:id="69" w:name="X6c08e7c14cbfa93fdca34e8b4ced8fb7abad459"/>
+    <w:bookmarkEnd w:id="73"/>
+    <w:bookmarkStart w:id="74" w:name="X6c08e7c14cbfa93fdca34e8b4ced8fb7abad459"/>
     <w:p>
       <w:pPr>
         <w:pStyle w:val="Heading2"/>
@@ -1562,8 +1665,8 @@
         <w:t xml:space="preserve">Enhanced policy analysis.</w:t>
       </w:r>
     </w:p>
-    <w:bookmarkEnd w:id="69"/>
-    <w:bookmarkStart w:id="70" w:name="X10f0d7567996062309fed4dcba2d43adbbe27fe"/>
+    <w:bookmarkEnd w:id="74"/>
+    <w:bookmarkStart w:id="75" w:name="X10f0d7567996062309fed4dcba2d43adbbe27fe"/>
     <w:p>
       <w:pPr>
         <w:pStyle w:val="Heading2"/>
@@ -1718,8 +1821,8 @@
         <w:t xml:space="preserve">Scalability amplifies policy impact.</w:t>
       </w:r>
     </w:p>
-    <w:bookmarkEnd w:id="70"/>
-    <w:bookmarkStart w:id="71" w:name="X8e9f69c7e7cd2273c313b9519372365cac75370"/>
+    <w:bookmarkEnd w:id="75"/>
+    <w:bookmarkStart w:id="76" w:name="X8e9f69c7e7cd2273c313b9519372365cac75370"/>
     <w:p>
       <w:pPr>
         <w:pStyle w:val="Heading2"/>
@@ -1872,9 +1975,9 @@
         <w:t xml:space="preserve">Optimal results from combining AI with expert input.</w:t>
       </w:r>
     </w:p>
-    <w:bookmarkEnd w:id="71"/>
-    <w:bookmarkEnd w:id="72"/>
-    <w:bookmarkStart w:id="74" w:name="discussion"/>
+    <w:bookmarkEnd w:id="76"/>
+    <w:bookmarkEnd w:id="77"/>
+    <w:bookmarkStart w:id="79" w:name="discussion"/>
     <w:p>
       <w:pPr>
         <w:pStyle w:val="Heading1"/>
@@ -1883,7 +1986,7 @@
         <w:t xml:space="preserve">5. Discussion</w:t>
       </w:r>
     </w:p>
-    <w:bookmarkStart w:id="73" w:name="discussion-1"/>
+    <w:bookmarkStart w:id="78" w:name="discussion-1"/>
     <w:p>
       <w:pPr>
         <w:pStyle w:val="Heading2"/>
@@ -1936,9 +2039,9 @@
         <w:t xml:space="preserve">relates to or extends beyond materials/arguments covered in class</w:t>
       </w:r>
     </w:p>
-    <w:bookmarkEnd w:id="73"/>
-    <w:bookmarkEnd w:id="74"/>
-    <w:bookmarkStart w:id="78" w:name="X32aa1829f76cc2f301780ef8f58293a80a67ec6"/>
+    <w:bookmarkEnd w:id="78"/>
+    <w:bookmarkEnd w:id="79"/>
+    <w:bookmarkStart w:id="83" w:name="X32aa1829f76cc2f301780ef8f58293a80a67ec6"/>
     <w:p>
       <w:pPr>
         <w:pStyle w:val="Heading1"/>
@@ -1947,7 +2050,7 @@
         <w:t xml:space="preserve">6. Discussion — Exchange, Controversy &amp; Influence</w:t>
       </w:r>
     </w:p>
-    <w:bookmarkStart w:id="75" w:name="Xe42ce03ca559125ab185bcfe32501244181625d"/>
+    <w:bookmarkStart w:id="80" w:name="Xe42ce03ca559125ab185bcfe32501244181625d"/>
     <w:p>
       <w:pPr>
         <w:pStyle w:val="Heading2"/>
@@ -2050,8 +2153,8 @@
         <w:t xml:space="preserve">Identifying points of failure strengthens the approach.</w:t>
       </w:r>
     </w:p>
-    <w:bookmarkEnd w:id="75"/>
-    <w:bookmarkStart w:id="76" w:name="Xe64c1dcc7b3f000d5df56db06501d9dc8da106c"/>
+    <w:bookmarkEnd w:id="80"/>
+    <w:bookmarkStart w:id="81" w:name="Xe64c1dcc7b3f000d5df56db06501d9dc8da106c"/>
     <w:p>
       <w:pPr>
         <w:pStyle w:val="Heading2"/>
@@ -2168,8 +2271,8 @@
         <w:t xml:space="preserve">Strategies to maximize positive impacts.</w:t>
       </w:r>
     </w:p>
-    <w:bookmarkEnd w:id="76"/>
-    <w:bookmarkStart w:id="77" w:name="X107cdab9b339586716b7b2d5ff16ce47da43b67"/>
+    <w:bookmarkEnd w:id="81"/>
+    <w:bookmarkStart w:id="82" w:name="X107cdab9b339586716b7b2d5ff16ce47da43b67"/>
     <w:p>
       <w:pPr>
         <w:pStyle w:val="Heading2"/>
@@ -2286,9 +2389,9 @@
         <w:t xml:space="preserve">Strategies to maximize positive impacts.</w:t>
       </w:r>
     </w:p>
-    <w:bookmarkEnd w:id="77"/>
-    <w:bookmarkEnd w:id="78"/>
-    <w:bookmarkStart w:id="97" w:name="conclusion"/>
+    <w:bookmarkEnd w:id="82"/>
+    <w:bookmarkEnd w:id="83"/>
+    <w:bookmarkStart w:id="102" w:name="conclusion"/>
     <w:p>
       <w:pPr>
         <w:pStyle w:val="Heading1"/>
@@ -2297,7 +2400,7 @@
         <w:t xml:space="preserve">7. Conclusion</w:t>
       </w:r>
     </w:p>
-    <w:bookmarkStart w:id="79" w:name="Xa6fe62c28c803bdb6234bd75bfc9a98074ecb24"/>
+    <w:bookmarkStart w:id="84" w:name="Xa6fe62c28c803bdb6234bd75bfc9a98074ecb24"/>
     <w:p>
       <w:pPr>
         <w:pStyle w:val="Heading2"/>
@@ -2374,8 +2477,8 @@
         <w:t xml:space="preserve">overall conclusion is in line with introduction</w:t>
       </w:r>
     </w:p>
-    <w:bookmarkEnd w:id="79"/>
-    <w:bookmarkStart w:id="84" w:name="summary-key-takeaways-findings"/>
+    <w:bookmarkEnd w:id="84"/>
+    <w:bookmarkStart w:id="89" w:name="summary-key-takeaways-findings"/>
     <w:p>
       <w:pPr>
         <w:pStyle w:val="Heading2"/>
@@ -2384,7 +2487,7 @@
         <w:t xml:space="preserve">7.2 Summary — Key Takeaways &amp; Findings</w:t>
       </w:r>
     </w:p>
-    <w:bookmarkStart w:id="80" w:name="assessing-policy-effects"/>
+    <w:bookmarkStart w:id="85" w:name="assessing-policy-effects"/>
     <w:p>
       <w:pPr>
         <w:pStyle w:val="Heading3"/>
@@ -2401,8 +2504,8 @@
         <w:t xml:space="preserve">Evaluating how different policies alter P(Doom).</w:t>
       </w:r>
     </w:p>
-    <w:bookmarkEnd w:id="80"/>
-    <w:bookmarkStart w:id="81" w:name="conditional-probability"/>
+    <w:bookmarkEnd w:id="85"/>
+    <w:bookmarkStart w:id="86" w:name="conditional-probability"/>
     <w:p>
       <w:pPr>
         <w:pStyle w:val="Heading3"/>
@@ -2419,8 +2522,8 @@
         <w:t xml:space="preserve">Calculating P(Doom | Policy Alpha).</w:t>
       </w:r>
     </w:p>
-    <w:bookmarkEnd w:id="81"/>
-    <w:bookmarkStart w:id="82" w:name="methodology-1"/>
+    <w:bookmarkEnd w:id="86"/>
+    <w:bookmarkStart w:id="87" w:name="methodology-1"/>
     <w:p>
       <w:pPr>
         <w:pStyle w:val="Heading3"/>
@@ -2445,8 +2548,8 @@
         <w:t xml:space="preserve">Recompute probabilities accordingly.</w:t>
       </w:r>
     </w:p>
-    <w:bookmarkEnd w:id="82"/>
-    <w:bookmarkStart w:id="83" w:name="purpose"/>
+    <w:bookmarkEnd w:id="87"/>
+    <w:bookmarkStart w:id="88" w:name="purpose"/>
     <w:p>
       <w:pPr>
         <w:pStyle w:val="Heading3"/>
@@ -2471,9 +2574,9 @@
         <w:t xml:space="preserve">Prioritize interventions that significantly reduce risks.</w:t>
       </w:r>
     </w:p>
-    <w:bookmarkEnd w:id="83"/>
-    <w:bookmarkEnd w:id="84"/>
-    <w:bookmarkStart w:id="96" w:name="Xef1e2fcd6223095627d926ed80928a9c57a99d4"/>
+    <w:bookmarkEnd w:id="88"/>
+    <w:bookmarkEnd w:id="89"/>
+    <w:bookmarkStart w:id="101" w:name="Xef1e2fcd6223095627d926ed80928a9c57a99d4"/>
     <w:p>
       <w:pPr>
         <w:pStyle w:val="Heading2"/>
@@ -2482,7 +2585,7 @@
         <w:t xml:space="preserve">7.3 Outlook — Outlook &amp; Next Steps / Further Research</w:t>
       </w:r>
     </w:p>
-    <w:bookmarkStart w:id="85" w:name="scaling-up"/>
+    <w:bookmarkStart w:id="90" w:name="scaling-up"/>
     <w:p>
       <w:pPr>
         <w:pStyle w:val="Heading3"/>
@@ -2503,8 +2606,8 @@
         <w:t xml:space="preserve">Include more variables and data sources.</w:t>
       </w:r>
     </w:p>
-    <w:bookmarkEnd w:id="85"/>
-    <w:bookmarkStart w:id="86" w:name="collaboration"/>
+    <w:bookmarkEnd w:id="90"/>
+    <w:bookmarkStart w:id="91" w:name="collaboration"/>
     <w:p>
       <w:pPr>
         <w:pStyle w:val="Heading3"/>
@@ -2525,8 +2628,8 @@
         <w:t xml:space="preserve">Partner with policymakers and researchers.</w:t>
       </w:r>
     </w:p>
-    <w:bookmarkEnd w:id="86"/>
-    <w:bookmarkStart w:id="87" w:name="technological-enhancements"/>
+    <w:bookmarkEnd w:id="91"/>
+    <w:bookmarkStart w:id="92" w:name="technological-enhancements"/>
     <w:p>
       <w:pPr>
         <w:pStyle w:val="Heading3"/>
@@ -2547,8 +2650,8 @@
         <w:t xml:space="preserve">Employ advanced AI techniques.</w:t>
       </w:r>
     </w:p>
-    <w:bookmarkEnd w:id="87"/>
-    <w:bookmarkStart w:id="89" w:name="potential-impact"/>
+    <w:bookmarkEnd w:id="92"/>
+    <w:bookmarkStart w:id="94" w:name="potential-impact"/>
     <w:p>
       <w:pPr>
         <w:pStyle w:val="Heading3"/>
@@ -2576,14 +2679,14 @@
           <w:numId w:val="1000"/>
         </w:numPr>
       </w:pPr>
-      <w:bookmarkStart w:id="88" w:name="limitations-of-the-analysis"/>
+      <w:bookmarkStart w:id="93" w:name="limitations-of-the-analysis"/>
       <w:r>
         <w:t xml:space="preserve">7.3.5 Limitations of the Analysis</w:t>
       </w:r>
-      <w:bookmarkEnd w:id="88"/>
-    </w:p>
-    <w:bookmarkEnd w:id="89"/>
-    <w:bookmarkStart w:id="90" w:name="policy-implications-recommendations"/>
+      <w:bookmarkEnd w:id="93"/>
+    </w:p>
+    <w:bookmarkEnd w:id="94"/>
+    <w:bookmarkStart w:id="95" w:name="policy-implications-recommendations"/>
     <w:p>
       <w:pPr>
         <w:pStyle w:val="Heading3"/>
@@ -2592,8 +2695,8 @@
         <w:t xml:space="preserve">7.3.6 Policy Implications &amp; Recommendations</w:t>
       </w:r>
     </w:p>
-    <w:bookmarkEnd w:id="90"/>
-    <w:bookmarkStart w:id="91" w:name="areas-for-future-research"/>
+    <w:bookmarkEnd w:id="95"/>
+    <w:bookmarkStart w:id="96" w:name="areas-for-future-research"/>
     <w:p>
       <w:pPr>
         <w:pStyle w:val="Heading3"/>
@@ -2602,8 +2705,8 @@
         <w:t xml:space="preserve">7.3.7 Areas for Future Research</w:t>
       </w:r>
     </w:p>
-    <w:bookmarkEnd w:id="91"/>
-    <w:bookmarkStart w:id="94" w:name="Xef0590cfc8bf216f4967d4414b7fab6ffccfc51"/>
+    <w:bookmarkEnd w:id="96"/>
+    <w:bookmarkStart w:id="99" w:name="Xef0590cfc8bf216f4967d4414b7fab6ffccfc51"/>
     <w:p>
       <w:pPr>
         <w:pStyle w:val="Heading3"/>
@@ -2612,7 +2715,7 @@
         <w:t xml:space="preserve">7.3.8 Open Questions — Central/Remaining Questions &amp; Feedback</w:t>
       </w:r>
     </w:p>
-    <w:bookmarkStart w:id="92" w:name="questions"/>
+    <w:bookmarkStart w:id="97" w:name="questions"/>
     <w:p>
       <w:pPr>
         <w:pStyle w:val="Heading4"/>
@@ -2678,8 +2781,8 @@
         <w:t xml:space="preserve">How can interdisciplinary efforts enhance outcomes?</w:t>
       </w:r>
     </w:p>
-    <w:bookmarkEnd w:id="92"/>
-    <w:bookmarkStart w:id="93" w:name="feedback"/>
+    <w:bookmarkEnd w:id="97"/>
+    <w:bookmarkStart w:id="98" w:name="feedback"/>
     <w:p>
       <w:pPr>
         <w:pStyle w:val="Heading4"/>
@@ -2700,42 +2803,42 @@
         <w:t xml:space="preserve">Invite thoughts, critiques, and suggestions.</w:t>
       </w:r>
     </w:p>
-    <w:bookmarkEnd w:id="93"/>
-    <w:bookmarkEnd w:id="94"/>
-    <w:bookmarkStart w:id="95" w:name="Xe8fa94800d764ef6b070d1730575db10a7178a3"/>
-    <w:p>
-      <w:pPr>
-        <w:pStyle w:val="Heading3"/>
-      </w:pPr>
-      <w:r>
-        <w:t xml:space="preserve">7.3.9 Outlook — Outlook &amp; Next Steps / Further Research</w:t>
-      </w:r>
-    </w:p>
-    <w:bookmarkEnd w:id="95"/>
-    <w:bookmarkEnd w:id="96"/>
-    <w:bookmarkEnd w:id="97"/>
-    <w:bookmarkStart w:id="99" w:name="references"/>
-    <w:p>
-      <w:pPr>
-        <w:pStyle w:val="Heading1"/>
-      </w:pPr>
-      <w:r>
-        <w:t xml:space="preserve">References</w:t>
-      </w:r>
-    </w:p>
-    <w:bookmarkStart w:id="98" w:name="refs"/>
     <w:bookmarkEnd w:id="98"/>
     <w:bookmarkEnd w:id="99"/>
-    <w:bookmarkStart w:id="105" w:name="appendices-1"/>
+    <w:bookmarkStart w:id="100" w:name="Xe8fa94800d764ef6b070d1730575db10a7178a3"/>
+    <w:p>
+      <w:pPr>
+        <w:pStyle w:val="Heading3"/>
+      </w:pPr>
+      <w:r>
+        <w:t xml:space="preserve">7.3.9 Outlook — Outlook &amp; Next Steps / Further Research</w:t>
+      </w:r>
+    </w:p>
+    <w:bookmarkEnd w:id="100"/>
+    <w:bookmarkEnd w:id="101"/>
+    <w:bookmarkEnd w:id="102"/>
+    <w:bookmarkStart w:id="104" w:name="references"/>
     <w:p>
       <w:pPr>
         <w:pStyle w:val="Heading1"/>
       </w:pPr>
       <w:r>
+        <w:t xml:space="preserve">References</w:t>
+      </w:r>
+    </w:p>
+    <w:bookmarkStart w:id="103" w:name="refs"/>
+    <w:bookmarkEnd w:id="103"/>
+    <w:bookmarkEnd w:id="104"/>
+    <w:bookmarkStart w:id="110" w:name="appendices-1"/>
+    <w:p>
+      <w:pPr>
+        <w:pStyle w:val="Heading1"/>
+      </w:pPr>
+      <w:r>
         <w:t xml:space="preserve">Appendix A — Appendices</w:t>
       </w:r>
     </w:p>
-    <w:bookmarkStart w:id="100" w:name="appendices-2"/>
+    <w:bookmarkStart w:id="105" w:name="appendices-2"/>
     <w:p>
       <w:pPr>
         <w:pStyle w:val="Heading2"/>
@@ -2744,8 +2847,8 @@
         <w:t xml:space="preserve">A.1 Appendices</w:t>
       </w:r>
     </w:p>
-    <w:bookmarkEnd w:id="100"/>
-    <w:bookmarkStart w:id="101" w:name="appendix-a"/>
+    <w:bookmarkEnd w:id="105"/>
+    <w:bookmarkStart w:id="106" w:name="appendix-a"/>
     <w:p>
       <w:pPr>
         <w:pStyle w:val="Heading2"/>
@@ -2754,8 +2857,8 @@
         <w:t xml:space="preserve">A.2 Appendix A</w:t>
       </w:r>
     </w:p>
-    <w:bookmarkEnd w:id="101"/>
-    <w:bookmarkStart w:id="102" w:name="appendix-b"/>
+    <w:bookmarkEnd w:id="106"/>
+    <w:bookmarkStart w:id="107" w:name="appendix-b"/>
     <w:p>
       <w:pPr>
         <w:pStyle w:val="Heading2"/>
@@ -2764,8 +2867,8 @@
         <w:t xml:space="preserve">A.3 Appendix B</w:t>
       </w:r>
     </w:p>
-    <w:bookmarkEnd w:id="102"/>
-    <w:bookmarkStart w:id="103" w:name="appendix-c"/>
+    <w:bookmarkEnd w:id="107"/>
+    <w:bookmarkStart w:id="108" w:name="appendix-c"/>
     <w:p>
       <w:pPr>
         <w:pStyle w:val="Heading2"/>
@@ -2774,8 +2877,8 @@
         <w:t xml:space="preserve">A.4 Appendix C</w:t>
       </w:r>
     </w:p>
-    <w:bookmarkEnd w:id="103"/>
-    <w:bookmarkStart w:id="104" w:name="appendix-d"/>
+    <w:bookmarkEnd w:id="108"/>
+    <w:bookmarkStart w:id="109" w:name="appendix-d"/>
     <w:p>
       <w:pPr>
         <w:pStyle w:val="Heading2"/>
@@ -2792,9 +2895,9 @@
         <w:t xml:space="preserve">TestText</w:t>
       </w:r>
     </w:p>
-    <w:bookmarkEnd w:id="104"/>
-    <w:bookmarkEnd w:id="105"/>
-    <w:bookmarkStart w:id="106" w:name="appendixa"/>
+    <w:bookmarkEnd w:id="109"/>
+    <w:bookmarkEnd w:id="110"/>
+    <w:bookmarkStart w:id="111" w:name="appendixa"/>
     <w:p>
       <w:pPr>
         <w:pStyle w:val="Heading1"/>
@@ -2811,7 +2914,7 @@
         <w:t xml:space="preserve">testtext</w:t>
       </w:r>
     </w:p>
-    <w:bookmarkEnd w:id="106"/>
+    <w:bookmarkEnd w:id="111"/>
     <w:sectPr>
       <w:footnotePr>
         <w:numRestart w:val="eachSect"/>

</xml_diff>

<commit_message>
references working, section crossreferences fixing
</commit_message>
<xml_diff>
--- a/_outputs/book/Automating-the-Modelling-of-Transformative-Artificial-Intelligence-Risks.docx
+++ b/_outputs/book/Automating-the-Modelling-of-Transformative-Artificial-Intelligence-Risks.docx
@@ -112,140 +112,16 @@
       </w:r>
     </w:p>
     <w:bookmarkEnd w:id="23"/>
-    <w:bookmarkStart w:id="24" w:name="frontmatter"/>
+    <w:bookmarkStart w:id="44" w:name="introduction"/>
     <w:p>
       <w:pPr>
         <w:pStyle w:val="Heading1"/>
       </w:pPr>
       <w:r>
-        <w:t xml:space="preserve">Frontmatter</w:t>
-      </w:r>
-    </w:p>
-    <w:bookmarkEnd w:id="24"/>
-    <w:bookmarkStart w:id="29" w:name="X9dc76d226d5f6f9818a9430498707ce2f19faa3"/>
-    <w:p>
-      <w:pPr>
-        <w:pStyle w:val="Heading1"/>
-      </w:pPr>
-      <w:r>
-        <w:t xml:space="preserve">Prefatory Apparatus: Illustrations and Terminology — Quick References</w:t>
-      </w:r>
-    </w:p>
-    <w:bookmarkStart w:id="25" w:name="list-of-tables"/>
-    <w:p>
-      <w:pPr>
-        <w:pStyle w:val="Heading2"/>
-      </w:pPr>
-      <w:r>
-        <w:t xml:space="preserve">List of Tables</w:t>
-      </w:r>
-    </w:p>
-    <w:p>
-      <w:pPr>
-        <w:pStyle w:val="FirstParagraph"/>
-      </w:pPr>
-      <w:r>
-        <w:t xml:space="preserve">Table 1: Table name</w:t>
-      </w:r>
-    </w:p>
-    <w:p>
-      <w:pPr>
-        <w:pStyle w:val="BodyText"/>
-      </w:pPr>
-      <w:r>
-        <w:t xml:space="preserve">Table 2: Table name</w:t>
-      </w:r>
-    </w:p>
-    <w:p>
-      <w:pPr>
-        <w:pStyle w:val="BodyText"/>
-      </w:pPr>
-      <w:r>
-        <w:t xml:space="preserve">Table 3: Table name</w:t>
-      </w:r>
-    </w:p>
-    <w:bookmarkEnd w:id="25"/>
-    <w:bookmarkStart w:id="26" w:name="list-of-graphics-figures"/>
-    <w:p>
-      <w:pPr>
-        <w:pStyle w:val="Heading2"/>
-      </w:pPr>
-      <w:r>
-        <w:t xml:space="preserve">List of Graphics &amp; Figures</w:t>
-      </w:r>
-    </w:p>
-    <w:bookmarkEnd w:id="26"/>
-    <w:bookmarkStart w:id="27" w:name="list-of-abbreviations"/>
-    <w:p>
-      <w:pPr>
-        <w:pStyle w:val="Heading2"/>
-      </w:pPr>
-      <w:r>
-        <w:t xml:space="preserve">List of Abbreviations</w:t>
-      </w:r>
-    </w:p>
-    <w:p>
-      <w:pPr>
-        <w:pStyle w:val="FirstParagraph"/>
-      </w:pPr>
-      <w:r>
-        <w:t xml:space="preserve">esp. especially</w:t>
-      </w:r>
-    </w:p>
-    <w:p>
-      <w:pPr>
-        <w:pStyle w:val="BodyText"/>
-      </w:pPr>
-      <w:r>
-        <w:t xml:space="preserve">f., ff. following</w:t>
-      </w:r>
-    </w:p>
-    <w:p>
-      <w:pPr>
-        <w:pStyle w:val="BodyText"/>
-      </w:pPr>
-      <w:r>
-        <w:t xml:space="preserve">incl. including</w:t>
-      </w:r>
-    </w:p>
-    <w:p>
-      <w:pPr>
-        <w:pStyle w:val="BodyText"/>
-      </w:pPr>
-      <w:r>
-        <w:t xml:space="preserve">p., pp. page(s)</w:t>
-      </w:r>
-    </w:p>
-    <w:p>
-      <w:pPr>
-        <w:pStyle w:val="BodyText"/>
-      </w:pPr>
-      <w:r>
-        <w:t xml:space="preserve">MAD Mutually Assured Destruction</w:t>
-      </w:r>
-    </w:p>
-    <w:bookmarkEnd w:id="27"/>
-    <w:bookmarkStart w:id="28" w:name="glossary"/>
-    <w:p>
-      <w:pPr>
-        <w:pStyle w:val="Heading2"/>
-      </w:pPr>
-      <w:r>
-        <w:t xml:space="preserve">Glossary</w:t>
-      </w:r>
-    </w:p>
-    <w:bookmarkEnd w:id="28"/>
-    <w:bookmarkEnd w:id="29"/>
-    <w:bookmarkStart w:id="50" w:name="introduction"/>
-    <w:p>
-      <w:pPr>
-        <w:pStyle w:val="Heading1"/>
-      </w:pPr>
-      <w:r>
         <w:t xml:space="preserve">1. Introduction</w:t>
       </w:r>
     </w:p>
-    <w:bookmarkStart w:id="34" w:name="introduction-1"/>
+    <w:bookmarkStart w:id="28" w:name="introduction-1"/>
     <w:p>
       <w:pPr>
         <w:pStyle w:val="Heading2"/>
@@ -343,7 +219,7 @@
       <w:tr>
         <w:tc>
           <w:tcPr/>
-          <w:bookmarkStart w:id="33" w:name="fig-testgraphic2"/>
+          <w:bookmarkStart w:id="27" w:name="fig-testgraphic2"/>
           <w:p>
             <w:pPr>
               <w:pStyle w:val="Compact"/>
@@ -354,18 +230,18 @@
                 <wp:inline>
                   <wp:extent cx="1600200" cy="494436"/>
                   <wp:effectExtent b="0" l="0" r="0" t="0"/>
-                  <wp:docPr descr="" title="" id="31" name="Picture"/>
+                  <wp:docPr descr="" title="" id="25" name="Picture"/>
                   <a:graphic>
                     <a:graphicData uri="http://schemas.openxmlformats.org/drawingml/2006/picture">
                       <pic:pic>
                         <pic:nvPicPr>
-                          <pic:cNvPr descr="images/cover.png" id="32" name="Picture"/>
+                          <pic:cNvPr descr="images/cover.png" id="26" name="Picture"/>
                           <pic:cNvPicPr>
                             <a:picLocks noChangeArrowheads="1" noChangeAspect="1"/>
                           </pic:cNvPicPr>
                         </pic:nvPicPr>
                         <pic:blipFill>
-                          <a:blip r:embed="rId30"/>
+                          <a:blip r:embed="rId24"/>
                           <a:stretch>
                             <a:fillRect/>
                           </a:stretch>
@@ -405,7 +281,7 @@
               <w:t xml:space="preserve">Figure 1.1: Caption/Title 2</w:t>
             </w:r>
           </w:p>
-          <w:bookmarkEnd w:id="33"/>
+          <w:bookmarkEnd w:id="27"/>
         </w:tc>
       </w:tr>
     </w:tbl>
@@ -431,110 +307,110 @@
         <w:t xml:space="preserve">.</w:t>
       </w:r>
     </w:p>
+    <w:bookmarkEnd w:id="28"/>
+    <w:bookmarkStart w:id="29" w:name="motivation-problem-statement"/>
+    <w:p>
+      <w:pPr>
+        <w:pStyle w:val="Heading2"/>
+      </w:pPr>
+      <w:r>
+        <w:t xml:space="preserve">1.2 Motivation: Problem Statement</w:t>
+      </w:r>
+    </w:p>
+    <w:bookmarkEnd w:id="29"/>
+    <w:bookmarkStart w:id="30" w:name="motivation-research-question"/>
+    <w:p>
+      <w:pPr>
+        <w:pStyle w:val="Heading2"/>
+      </w:pPr>
+      <w:r>
+        <w:t xml:space="preserve">1.3 Motivation: Research Question</w:t>
+      </w:r>
+    </w:p>
+    <w:p>
+      <w:pPr>
+        <w:pStyle w:val="Compact"/>
+        <w:numPr>
+          <w:ilvl w:val="0"/>
+          <w:numId w:val="1003"/>
+        </w:numPr>
+      </w:pPr>
+      <w:r>
+        <w:t xml:space="preserve">provides context for discussion (places issue within a larger debate or sphere of relevance)</w:t>
+      </w:r>
+    </w:p>
+    <w:bookmarkEnd w:id="30"/>
+    <w:bookmarkStart w:id="31" w:name="scope-aim-context-of-the-research"/>
+    <w:p>
+      <w:pPr>
+        <w:pStyle w:val="Heading2"/>
+      </w:pPr>
+      <w:r>
+        <w:t xml:space="preserve">1.4 Scope: Aim &amp; Context of the Research</w:t>
+      </w:r>
+    </w:p>
+    <w:bookmarkEnd w:id="31"/>
+    <w:bookmarkStart w:id="32" w:name="Xb82d2441bfed788d5f4ea2be00316b4ed5ad40b"/>
+    <w:p>
+      <w:pPr>
+        <w:pStyle w:val="Heading2"/>
+      </w:pPr>
+      <w:r>
+        <w:t xml:space="preserve">1.5 Significance of the Research: Theory of Change</w:t>
+      </w:r>
+    </w:p>
+    <w:p>
+      <w:pPr>
+        <w:pStyle w:val="FirstParagraph"/>
+      </w:pPr>
+      <w:r>
+        <w:t xml:space="preserve">• states precise thesis or position the author will argue for</w:t>
+      </w:r>
+    </w:p>
+    <w:bookmarkEnd w:id="32"/>
+    <w:bookmarkStart w:id="33" w:name="X7f044f6a9029401674e59d3288aa5c70b546937"/>
+    <w:p>
+      <w:pPr>
+        <w:pStyle w:val="Heading2"/>
+      </w:pPr>
+      <w:r>
+        <w:t xml:space="preserve">1.6 Thesis Statement &amp; Position: (Aim of the Paper)</w:t>
+      </w:r>
+    </w:p>
+    <w:p>
+      <w:pPr>
+        <w:pStyle w:val="Compact"/>
+        <w:numPr>
+          <w:ilvl w:val="0"/>
+          <w:numId w:val="1004"/>
+        </w:numPr>
+      </w:pPr>
+      <w:r>
+        <w:t xml:space="preserve">provides roadmap indicating structure and key content points of the essay</w:t>
+      </w:r>
+    </w:p>
+    <w:bookmarkEnd w:id="33"/>
+    <w:bookmarkStart w:id="34" w:name="Xda1712ae9c49a35a786125f1d74ced5f8d21fe5"/>
+    <w:p>
+      <w:pPr>
+        <w:pStyle w:val="Heading2"/>
+      </w:pPr>
+      <w:r>
+        <w:t xml:space="preserve">1.7 Overview: Structure &amp; Approach of the Paper (Roadmap — Theory of Change)</w:t>
+      </w:r>
+    </w:p>
     <w:bookmarkEnd w:id="34"/>
-    <w:bookmarkStart w:id="35" w:name="motivation-problem-statement"/>
+    <w:bookmarkStart w:id="35" w:name="table-of-contents"/>
     <w:p>
       <w:pPr>
         <w:pStyle w:val="Heading2"/>
       </w:pPr>
       <w:r>
-        <w:t xml:space="preserve">1.2 Motivation: Problem Statement</w:t>
+        <w:t xml:space="preserve">1.8 Table of Contents</w:t>
       </w:r>
     </w:p>
     <w:bookmarkEnd w:id="35"/>
-    <w:bookmarkStart w:id="36" w:name="motivation-research-question"/>
-    <w:p>
-      <w:pPr>
-        <w:pStyle w:val="Heading2"/>
-      </w:pPr>
-      <w:r>
-        <w:t xml:space="preserve">1.3 Motivation: Research Question</w:t>
-      </w:r>
-    </w:p>
-    <w:p>
-      <w:pPr>
-        <w:pStyle w:val="Compact"/>
-        <w:numPr>
-          <w:ilvl w:val="0"/>
-          <w:numId w:val="1003"/>
-        </w:numPr>
-      </w:pPr>
-      <w:r>
-        <w:t xml:space="preserve">provides context for discussion (places issue within a larger debate or sphere of relevance)</w:t>
-      </w:r>
-    </w:p>
-    <w:bookmarkEnd w:id="36"/>
-    <w:bookmarkStart w:id="37" w:name="scope-aim-context-of-the-research"/>
-    <w:p>
-      <w:pPr>
-        <w:pStyle w:val="Heading2"/>
-      </w:pPr>
-      <w:r>
-        <w:t xml:space="preserve">1.4 Scope: Aim &amp; Context of the Research</w:t>
-      </w:r>
-    </w:p>
-    <w:bookmarkEnd w:id="37"/>
-    <w:bookmarkStart w:id="38" w:name="Xb82d2441bfed788d5f4ea2be00316b4ed5ad40b"/>
-    <w:p>
-      <w:pPr>
-        <w:pStyle w:val="Heading2"/>
-      </w:pPr>
-      <w:r>
-        <w:t xml:space="preserve">1.5 Significance of the Research: Theory of Change</w:t>
-      </w:r>
-    </w:p>
-    <w:p>
-      <w:pPr>
-        <w:pStyle w:val="FirstParagraph"/>
-      </w:pPr>
-      <w:r>
-        <w:t xml:space="preserve">• states precise thesis or position the author will argue for</w:t>
-      </w:r>
-    </w:p>
-    <w:bookmarkEnd w:id="38"/>
-    <w:bookmarkStart w:id="39" w:name="X7f044f6a9029401674e59d3288aa5c70b546937"/>
-    <w:p>
-      <w:pPr>
-        <w:pStyle w:val="Heading2"/>
-      </w:pPr>
-      <w:r>
-        <w:t xml:space="preserve">1.6 Thesis Statement &amp; Position: (Aim of the Paper)</w:t>
-      </w:r>
-    </w:p>
-    <w:p>
-      <w:pPr>
-        <w:pStyle w:val="Compact"/>
-        <w:numPr>
-          <w:ilvl w:val="0"/>
-          <w:numId w:val="1004"/>
-        </w:numPr>
-      </w:pPr>
-      <w:r>
-        <w:t xml:space="preserve">provides roadmap indicating structure and key content points of the essay</w:t>
-      </w:r>
-    </w:p>
-    <w:bookmarkEnd w:id="39"/>
-    <w:bookmarkStart w:id="40" w:name="Xda1712ae9c49a35a786125f1d74ced5f8d21fe5"/>
-    <w:p>
-      <w:pPr>
-        <w:pStyle w:val="Heading2"/>
-      </w:pPr>
-      <w:r>
-        <w:t xml:space="preserve">1.7 Overview: Structure &amp; Approach of the Paper (Roadmap — Theory of Change)</w:t>
-      </w:r>
-    </w:p>
-    <w:bookmarkEnd w:id="40"/>
-    <w:bookmarkStart w:id="41" w:name="table-of-contents"/>
-    <w:p>
-      <w:pPr>
-        <w:pStyle w:val="Heading2"/>
-      </w:pPr>
-      <w:r>
-        <w:t xml:space="preserve">1.8 Table of Contents</w:t>
-      </w:r>
-    </w:p>
-    <w:bookmarkEnd w:id="41"/>
-    <w:bookmarkStart w:id="42" w:name="problem-statement-motivation"/>
+    <w:bookmarkStart w:id="36" w:name="problem-statement-motivation"/>
     <w:p>
       <w:pPr>
         <w:pStyle w:val="Heading2"/>
@@ -682,442 +558,442 @@
         <w:t xml:space="preserve">Leveraging new technologies to enhance our ability to model and mitigate AI risks.</w:t>
       </w:r>
     </w:p>
+    <w:bookmarkEnd w:id="36"/>
+    <w:bookmarkStart w:id="40" w:name="aim-of-the-paper"/>
+    <w:p>
+      <w:pPr>
+        <w:pStyle w:val="Heading2"/>
+      </w:pPr>
+      <w:r>
+        <w:t xml:space="preserve">1.10 Aim of the Paper</w:t>
+      </w:r>
+    </w:p>
+    <w:bookmarkStart w:id="38" w:name="research-question-scope"/>
+    <w:p>
+      <w:pPr>
+        <w:pStyle w:val="Heading3"/>
+      </w:pPr>
+      <w:r>
+        <w:t xml:space="preserve">1.10.1 Research Question &amp; Scope</w:t>
+      </w:r>
+    </w:p>
+    <w:bookmarkStart w:id="37" w:name="X2d3fe0facb5496a6e4003e6f068196e2f013b19"/>
+    <w:p>
+      <w:pPr>
+        <w:pStyle w:val="Heading4"/>
+      </w:pPr>
+      <w:r>
+        <w:t xml:space="preserve">1.10.1.1 Can frontier AI technologies be utilized to automate the modeling of transformative AI risks, so as to allow for the prediction of policy impacts?</w:t>
+      </w:r>
+    </w:p>
+    <w:p>
+      <w:pPr>
+        <w:pStyle w:val="FirstParagraph"/>
+      </w:pPr>
+      <w:r>
+        <w:t xml:space="preserve">Frontier AI Technology: Today’s most capable AI systems (e.g. GPT4 level LLMs)</w:t>
+      </w:r>
+      <w:r>
+        <w:br/>
+      </w:r>
+      <w:r>
+        <w:t xml:space="preserve">Scaling Up: Automating the previously</w:t>
+      </w:r>
+      <w:r>
+        <w:t xml:space="preserve"> </w:t>
+      </w:r>
+      <w:r>
+        <w:t xml:space="preserve">“manual”</w:t>
+      </w:r>
+      <w:r>
+        <w:t xml:space="preserve"> </w:t>
+      </w:r>
+      <w:r>
+        <w:t xml:space="preserve">cognitive labor</w:t>
+      </w:r>
+      <w:r>
+        <w:br/>
+      </w:r>
+      <w:r>
+        <w:t xml:space="preserve">Modeling: Formalizing the world views underlying arguments</w:t>
+      </w:r>
+      <w:r>
+        <w:br/>
+      </w:r>
+      <w:r>
+        <w:t xml:space="preserve">Transformative AI: Level of AI capabilities defined by severe impact on the world</w:t>
+      </w:r>
+      <w:r>
+        <w:br/>
+      </w:r>
+      <w:r>
+        <w:t xml:space="preserve">Safety &amp; Governance Literature: Publications, reports etc. concerned with risks from AI</w:t>
+      </w:r>
+    </w:p>
+    <w:p>
+      <w:pPr>
+        <w:pStyle w:val="BodyText"/>
+      </w:pPr>
+      <w:r>
+        <w:t xml:space="preserve">Automated Estimation: Non-manual (AI systems + scaffolding), quantified evaluations</w:t>
+      </w:r>
+      <w:r>
+        <w:br/>
+      </w:r>
+      <w:r>
+        <w:t xml:space="preserve">Probability Distributions: Formal expressions of the expectations over future worlds</w:t>
+      </w:r>
+      <w:r>
+        <w:br/>
+      </w:r>
+      <w:r>
+        <w:t xml:space="preserve">Conditional Trees of Possible Worlds:</w:t>
+      </w:r>
+      <w:r>
+        <w:t xml:space="preserve"> </w:t>
+      </w:r>
+      <w:r>
+        <w:t xml:space="preserve">“If … then…”</w:t>
+      </w:r>
+      <w:r>
+        <w:t xml:space="preserve"> </w:t>
+      </w:r>
+      <w:r>
+        <w:t xml:space="preserve">reasoning over ways things may play out</w:t>
+      </w:r>
+      <w:r>
+        <w:br/>
+      </w:r>
+      <w:r>
+        <w:t xml:space="preserve">Forecasting Policy Impacts: Qualitative &amp; quantitative evaluation of expected outcomes</w:t>
+      </w:r>
+    </w:p>
+    <w:bookmarkEnd w:id="37"/>
+    <w:bookmarkEnd w:id="38"/>
+    <w:bookmarkStart w:id="39" w:name="significance-of-the-research"/>
+    <w:p>
+      <w:pPr>
+        <w:pStyle w:val="Heading3"/>
+      </w:pPr>
+      <w:r>
+        <w:t xml:space="preserve">1.10.2 Significance of the Research</w:t>
+      </w:r>
+    </w:p>
+    <w:bookmarkEnd w:id="39"/>
+    <w:bookmarkEnd w:id="40"/>
+    <w:bookmarkStart w:id="41" w:name="X86f631b0c48c805fb2392739377ba9bf4bde9e0"/>
+    <w:p>
+      <w:pPr>
+        <w:pStyle w:val="Heading2"/>
+      </w:pPr>
+      <w:r>
+        <w:t xml:space="preserve">1.11 Theory of Change — Approach &amp; Structure of the Paper</w:t>
+      </w:r>
+    </w:p>
+    <w:p>
+      <w:pPr>
+        <w:pStyle w:val="FirstParagraph"/>
+      </w:pPr>
+      <w:r>
+        <w:t xml:space="preserve">Multiplicative Benefits:</w:t>
+      </w:r>
+    </w:p>
+    <w:p>
+      <w:pPr>
+        <w:pStyle w:val="Compact"/>
+        <w:numPr>
+          <w:ilvl w:val="0"/>
+          <w:numId w:val="1012"/>
+        </w:numPr>
+      </w:pPr>
+      <w:r>
+        <w:t xml:space="preserve">Automation × Live Prediction Market Integrations × Policy Impact Evaluations</w:t>
+      </w:r>
+    </w:p>
+    <w:p>
+      <w:pPr>
+        <w:pStyle w:val="FirstParagraph"/>
+      </w:pPr>
+      <w:r>
+        <w:t xml:space="preserve">Explanation:</w:t>
+      </w:r>
+      <w:r>
+        <w:br/>
+      </w:r>
+      <w:r>
+        <w:t xml:space="preserve">Automation:</w:t>
+      </w:r>
+    </w:p>
+    <w:p>
+      <w:pPr>
+        <w:numPr>
+          <w:ilvl w:val="0"/>
+          <w:numId w:val="1013"/>
+        </w:numPr>
+      </w:pPr>
+      <w:r>
+        <w:t xml:space="preserve">Increases efficiency and scalability of risk modeling.</w:t>
+      </w:r>
+    </w:p>
+    <w:p>
+      <w:pPr>
+        <w:numPr>
+          <w:ilvl w:val="0"/>
+          <w:numId w:val="1000"/>
+        </w:numPr>
+      </w:pPr>
+      <w:r>
+        <w:t xml:space="preserve">Live Prediction Markets:</w:t>
+      </w:r>
+    </w:p>
+    <w:p>
+      <w:pPr>
+        <w:numPr>
+          <w:ilvl w:val="0"/>
+          <w:numId w:val="1013"/>
+        </w:numPr>
+      </w:pPr>
+      <w:r>
+        <w:t xml:space="preserve">Provides up-to-date, collective intelligence to inform models.</w:t>
+      </w:r>
+    </w:p>
+    <w:p>
+      <w:pPr>
+        <w:numPr>
+          <w:ilvl w:val="0"/>
+          <w:numId w:val="1000"/>
+        </w:numPr>
+      </w:pPr>
+      <w:r>
+        <w:t xml:space="preserve">Policy Impact Evaluations:</w:t>
+      </w:r>
+    </w:p>
+    <w:p>
+      <w:pPr>
+        <w:numPr>
+          <w:ilvl w:val="0"/>
+          <w:numId w:val="1013"/>
+        </w:numPr>
+      </w:pPr>
+      <w:r>
+        <w:t xml:space="preserve">Improves the accuracy and relevance of policy assessments.</w:t>
+      </w:r>
+    </w:p>
+    <w:p>
+      <w:pPr>
+        <w:pStyle w:val="FirstParagraph"/>
+      </w:pPr>
+      <w:r>
+        <w:t xml:space="preserve">Outcome:</w:t>
+      </w:r>
+    </w:p>
+    <w:p>
+      <w:pPr>
+        <w:pStyle w:val="Compact"/>
+        <w:numPr>
+          <w:ilvl w:val="0"/>
+          <w:numId w:val="1014"/>
+        </w:numPr>
+      </w:pPr>
+      <w:r>
+        <w:t xml:space="preserve">Enhanced ability to develop effective policies that mitigate AI risks.</w:t>
+      </w:r>
+    </w:p>
+    <w:p>
+      <w:pPr>
+        <w:pStyle w:val="FirstParagraph"/>
+      </w:pPr>
+      <w:r>
+        <w:t xml:space="preserve">Visual Aid:</w:t>
+      </w:r>
+    </w:p>
+    <w:p>
+      <w:pPr>
+        <w:pStyle w:val="Compact"/>
+        <w:numPr>
+          <w:ilvl w:val="0"/>
+          <w:numId w:val="1015"/>
+        </w:numPr>
+      </w:pPr>
+      <w:r>
+        <w:t xml:space="preserve">A diagram illustrating how each component amplifies the others, leading to greater overall impact.</w:t>
+      </w:r>
+    </w:p>
+    <w:bookmarkEnd w:id="41"/>
+    <w:bookmarkStart w:id="42" w:name="section"/>
+    <w:p>
+      <w:pPr>
+        <w:pStyle w:val="Heading2"/>
+      </w:pPr>
+      <w:r>
+        <w:t xml:space="preserve">1.12</w:t>
+      </w:r>
+      <w:r>
+        <w:t xml:space="preserve"> </w:t>
+      </w:r>
+    </w:p>
     <w:bookmarkEnd w:id="42"/>
-    <w:bookmarkStart w:id="46" w:name="aim-of-the-paper"/>
+    <w:bookmarkStart w:id="43" w:name="overview-table-of-contents"/>
     <w:p>
       <w:pPr>
         <w:pStyle w:val="Heading2"/>
       </w:pPr>
       <w:r>
-        <w:t xml:space="preserve">1.10 Aim of the Paper</w:t>
-      </w:r>
-    </w:p>
-    <w:bookmarkStart w:id="44" w:name="research-question-scope"/>
-    <w:p>
-      <w:pPr>
-        <w:pStyle w:val="Heading3"/>
-      </w:pPr>
-      <w:r>
-        <w:t xml:space="preserve">1.10.1 Research Question &amp; Scope</w:t>
-      </w:r>
-    </w:p>
-    <w:bookmarkStart w:id="43" w:name="X2d3fe0facb5496a6e4003e6f068196e2f013b19"/>
-    <w:p>
-      <w:pPr>
-        <w:pStyle w:val="Heading4"/>
-      </w:pPr>
-      <w:r>
-        <w:t xml:space="preserve">1.10.1.1 Can frontier AI technologies be utilized to automate the modeling of transformative AI risks, so as to allow for the prediction of policy impacts?</w:t>
-      </w:r>
-    </w:p>
-    <w:p>
-      <w:pPr>
-        <w:pStyle w:val="FirstParagraph"/>
-      </w:pPr>
-      <w:r>
-        <w:t xml:space="preserve">Frontier AI Technology: Today’s most capable AI systems (e.g. GPT4 level LLMs)</w:t>
-      </w:r>
-      <w:r>
-        <w:br/>
-      </w:r>
-      <w:r>
-        <w:t xml:space="preserve">Scaling Up: Automating the previously</w:t>
-      </w:r>
-      <w:r>
-        <w:t xml:space="preserve"> </w:t>
-      </w:r>
-      <w:r>
-        <w:t xml:space="preserve">“manual”</w:t>
-      </w:r>
-      <w:r>
-        <w:t xml:space="preserve"> </w:t>
-      </w:r>
-      <w:r>
-        <w:t xml:space="preserve">cognitive labor</w:t>
-      </w:r>
-      <w:r>
-        <w:br/>
-      </w:r>
-      <w:r>
-        <w:t xml:space="preserve">Modeling: Formalizing the world views underlying arguments</w:t>
-      </w:r>
-      <w:r>
-        <w:br/>
-      </w:r>
-      <w:r>
-        <w:t xml:space="preserve">Transformative AI: Level of AI capabilities defined by severe impact on the world</w:t>
-      </w:r>
-      <w:r>
-        <w:br/>
-      </w:r>
-      <w:r>
-        <w:t xml:space="preserve">Safety &amp; Governance Literature: Publications, reports etc. concerned with risks from AI</w:t>
-      </w:r>
-    </w:p>
-    <w:p>
-      <w:pPr>
-        <w:pStyle w:val="BodyText"/>
-      </w:pPr>
-      <w:r>
-        <w:t xml:space="preserve">Automated Estimation: Non-manual (AI systems + scaffolding), quantified evaluations</w:t>
-      </w:r>
-      <w:r>
-        <w:br/>
-      </w:r>
-      <w:r>
-        <w:t xml:space="preserve">Probability Distributions: Formal expressions of the expectations over future worlds</w:t>
-      </w:r>
-      <w:r>
-        <w:br/>
-      </w:r>
-      <w:r>
-        <w:t xml:space="preserve">Conditional Trees of Possible Worlds:</w:t>
-      </w:r>
-      <w:r>
-        <w:t xml:space="preserve"> </w:t>
-      </w:r>
-      <w:r>
-        <w:t xml:space="preserve">“If … then…”</w:t>
-      </w:r>
-      <w:r>
-        <w:t xml:space="preserve"> </w:t>
-      </w:r>
-      <w:r>
-        <w:t xml:space="preserve">reasoning over ways things may play out</w:t>
-      </w:r>
-      <w:r>
-        <w:br/>
-      </w:r>
-      <w:r>
-        <w:t xml:space="preserve">Forecasting Policy Impacts: Qualitative &amp; quantitative evaluation of expected outcomes</w:t>
+        <w:t xml:space="preserve">1.13 Overview / Table of Contents</w:t>
       </w:r>
     </w:p>
     <w:bookmarkEnd w:id="43"/>
     <w:bookmarkEnd w:id="44"/>
-    <w:bookmarkStart w:id="45" w:name="significance-of-the-research"/>
+    <w:bookmarkStart w:id="63" w:name="context"/>
+    <w:p>
+      <w:pPr>
+        <w:pStyle w:val="Heading1"/>
+      </w:pPr>
+      <w:r>
+        <w:t xml:space="preserve">2. Context</w:t>
+      </w:r>
+    </w:p>
+    <w:bookmarkStart w:id="45" w:name="of-grade"/>
     <w:p>
       <w:pPr>
         <w:pStyle w:val="Heading3"/>
       </w:pPr>
       <w:r>
-        <w:t xml:space="preserve">1.10.2 Significance of the Research</w:t>
+        <w:t xml:space="preserve">20% of Grade:</w:t>
+      </w:r>
+    </w:p>
+    <w:p>
+      <w:pPr>
+        <w:numPr>
+          <w:ilvl w:val="0"/>
+          <w:numId w:val="1016"/>
+        </w:numPr>
+      </w:pPr>
+      <w:r>
+        <w:t xml:space="preserve">demonstrates understanding of all relevant core concepts</w:t>
+      </w:r>
+    </w:p>
+    <w:p>
+      <w:pPr>
+        <w:numPr>
+          <w:ilvl w:val="0"/>
+          <w:numId w:val="1016"/>
+        </w:numPr>
+      </w:pPr>
+      <w:r>
+        <w:t xml:space="preserve">explains why the question/thesis/problem is relevant in student’s own words (supported by quotations)</w:t>
+      </w:r>
+    </w:p>
+    <w:p>
+      <w:pPr>
+        <w:numPr>
+          <w:ilvl w:val="0"/>
+          <w:numId w:val="1016"/>
+        </w:numPr>
+      </w:pPr>
+      <w:r>
+        <w:t xml:space="preserve">situates it within the debate/course material</w:t>
+      </w:r>
+    </w:p>
+    <w:p>
+      <w:pPr>
+        <w:numPr>
+          <w:ilvl w:val="0"/>
+          <w:numId w:val="1016"/>
+        </w:numPr>
+      </w:pPr>
+      <w:r>
+        <w:t xml:space="preserve">reconstructs selected arguments and identifies relevant assumptions</w:t>
+      </w:r>
+    </w:p>
+    <w:p>
+      <w:pPr>
+        <w:numPr>
+          <w:ilvl w:val="0"/>
+          <w:numId w:val="1016"/>
+        </w:numPr>
+      </w:pPr>
+      <w:r>
+        <w:t xml:space="preserve">describes additional relevant material that has been consulted and integrates it with the course material as well as the research question/thesis/problem</w:t>
+      </w:r>
+    </w:p>
+    <w:p>
+      <w:pPr>
+        <w:pStyle w:val="FirstParagraph"/>
+      </w:pPr>
+      <w:r>
+        <w:t xml:space="preserve">~ 29% of text ~ 8700 words</w:t>
+      </w:r>
+    </w:p>
+    <w:p>
+      <w:pPr>
+        <w:pStyle w:val="Compact"/>
+        <w:numPr>
+          <w:ilvl w:val="0"/>
+          <w:numId w:val="1017"/>
+        </w:numPr>
+      </w:pPr>
+      <w:r>
+        <w:t xml:space="preserve">successively (chunk my chunk) introduce concepts/ideas —</w:t>
+      </w:r>
+      <w:r>
+        <w:t xml:space="preserve"> </w:t>
+      </w:r>
+      <w:r>
+        <w:t xml:space="preserve">and 2. ground each with existing literature</w:t>
       </w:r>
     </w:p>
     <w:bookmarkEnd w:id="45"/>
+    <w:bookmarkStart w:id="46" w:name="theoretical-background-considerations"/>
+    <w:p>
+      <w:pPr>
+        <w:pStyle w:val="Heading2"/>
+      </w:pPr>
+      <w:r>
+        <w:t xml:space="preserve">2.1 Theoretical Background Considerations</w:t>
+      </w:r>
+    </w:p>
     <w:bookmarkEnd w:id="46"/>
-    <w:bookmarkStart w:id="47" w:name="X86f631b0c48c805fb2392739377ba9bf4bde9e0"/>
+    <w:bookmarkStart w:id="51" w:name="literature-concepts-terminology"/>
     <w:p>
       <w:pPr>
         <w:pStyle w:val="Heading2"/>
       </w:pPr>
       <w:r>
-        <w:t xml:space="preserve">1.11 Theory of Change — Approach &amp; Structure of the Paper</w:t>
-      </w:r>
-    </w:p>
-    <w:p>
-      <w:pPr>
-        <w:pStyle w:val="FirstParagraph"/>
-      </w:pPr>
-      <w:r>
-        <w:t xml:space="preserve">Multiplicative Benefits:</w:t>
-      </w:r>
-    </w:p>
-    <w:p>
-      <w:pPr>
-        <w:pStyle w:val="Compact"/>
-        <w:numPr>
-          <w:ilvl w:val="0"/>
-          <w:numId w:val="1012"/>
-        </w:numPr>
-      </w:pPr>
-      <w:r>
-        <w:t xml:space="preserve">Automation × Live Prediction Market Integrations × Policy Impact Evaluations</w:t>
-      </w:r>
-    </w:p>
-    <w:p>
-      <w:pPr>
-        <w:pStyle w:val="FirstParagraph"/>
-      </w:pPr>
-      <w:r>
-        <w:t xml:space="preserve">Explanation:</w:t>
-      </w:r>
-      <w:r>
-        <w:br/>
-      </w:r>
-      <w:r>
-        <w:t xml:space="preserve">Automation:</w:t>
-      </w:r>
-    </w:p>
-    <w:p>
-      <w:pPr>
-        <w:numPr>
-          <w:ilvl w:val="0"/>
-          <w:numId w:val="1013"/>
-        </w:numPr>
-      </w:pPr>
-      <w:r>
-        <w:t xml:space="preserve">Increases efficiency and scalability of risk modeling.</w:t>
-      </w:r>
-    </w:p>
-    <w:p>
-      <w:pPr>
-        <w:numPr>
-          <w:ilvl w:val="0"/>
-          <w:numId w:val="1000"/>
-        </w:numPr>
-      </w:pPr>
-      <w:r>
-        <w:t xml:space="preserve">Live Prediction Markets:</w:t>
-      </w:r>
-    </w:p>
-    <w:p>
-      <w:pPr>
-        <w:numPr>
-          <w:ilvl w:val="0"/>
-          <w:numId w:val="1013"/>
-        </w:numPr>
-      </w:pPr>
-      <w:r>
-        <w:t xml:space="preserve">Provides up-to-date, collective intelligence to inform models.</w:t>
-      </w:r>
-    </w:p>
-    <w:p>
-      <w:pPr>
-        <w:numPr>
-          <w:ilvl w:val="0"/>
-          <w:numId w:val="1000"/>
-        </w:numPr>
-      </w:pPr>
-      <w:r>
-        <w:t xml:space="preserve">Policy Impact Evaluations:</w:t>
-      </w:r>
-    </w:p>
-    <w:p>
-      <w:pPr>
-        <w:numPr>
-          <w:ilvl w:val="0"/>
-          <w:numId w:val="1013"/>
-        </w:numPr>
-      </w:pPr>
-      <w:r>
-        <w:t xml:space="preserve">Improves the accuracy and relevance of policy assessments.</w:t>
-      </w:r>
-    </w:p>
-    <w:p>
-      <w:pPr>
-        <w:pStyle w:val="FirstParagraph"/>
-      </w:pPr>
-      <w:r>
-        <w:t xml:space="preserve">Outcome:</w:t>
-      </w:r>
-    </w:p>
-    <w:p>
-      <w:pPr>
-        <w:pStyle w:val="Compact"/>
-        <w:numPr>
-          <w:ilvl w:val="0"/>
-          <w:numId w:val="1014"/>
-        </w:numPr>
-      </w:pPr>
-      <w:r>
-        <w:t xml:space="preserve">Enhanced ability to develop effective policies that mitigate AI risks.</w:t>
-      </w:r>
-    </w:p>
-    <w:p>
-      <w:pPr>
-        <w:pStyle w:val="FirstParagraph"/>
-      </w:pPr>
-      <w:r>
-        <w:t xml:space="preserve">Visual Aid:</w:t>
-      </w:r>
-    </w:p>
-    <w:p>
-      <w:pPr>
-        <w:pStyle w:val="Compact"/>
-        <w:numPr>
-          <w:ilvl w:val="0"/>
-          <w:numId w:val="1015"/>
-        </w:numPr>
-      </w:pPr>
-      <w:r>
-        <w:t xml:space="preserve">A diagram illustrating how each component amplifies the others, leading to greater overall impact.</w:t>
+        <w:t xml:space="preserve">2.2 Literature, Concepts &amp; Terminology</w:t>
+      </w:r>
+    </w:p>
+    <w:bookmarkStart w:id="47" w:name="dag-bayesnets"/>
+    <w:p>
+      <w:pPr>
+        <w:pStyle w:val="Heading3"/>
+      </w:pPr>
+      <w:r>
+        <w:t xml:space="preserve">2.2.1 DAG / BayesNets</w:t>
       </w:r>
     </w:p>
     <w:bookmarkEnd w:id="47"/>
-    <w:bookmarkStart w:id="48" w:name="section"/>
-    <w:p>
-      <w:pPr>
-        <w:pStyle w:val="Heading2"/>
-      </w:pPr>
-      <w:r>
-        <w:t xml:space="preserve">1.12</w:t>
-      </w:r>
-      <w:r>
-        <w:t xml:space="preserve"> </w:t>
+    <w:bookmarkStart w:id="49" w:name="state-of-the-art-mtair-explanation"/>
+    <w:p>
+      <w:pPr>
+        <w:pStyle w:val="Heading3"/>
+      </w:pPr>
+      <w:r>
+        <w:t xml:space="preserve">2.2.2 State of the art (MTAIR) — Explanation</w:t>
+      </w:r>
+    </w:p>
+    <w:bookmarkStart w:id="48" w:name="carlsmith-model-analytica"/>
+    <w:p>
+      <w:pPr>
+        <w:pStyle w:val="Heading4"/>
+      </w:pPr>
+      <w:r>
+        <w:t xml:space="preserve">2.2.2.1 Carlsmith Model (Analytica)</w:t>
       </w:r>
     </w:p>
     <w:bookmarkEnd w:id="48"/>
-    <w:bookmarkStart w:id="49" w:name="overview-table-of-contents"/>
-    <w:p>
-      <w:pPr>
-        <w:pStyle w:val="Heading2"/>
-      </w:pPr>
-      <w:r>
-        <w:t xml:space="preserve">1.13 Overview / Table of Contents</w:t>
-      </w:r>
-    </w:p>
     <w:bookmarkEnd w:id="49"/>
-    <w:bookmarkEnd w:id="50"/>
-    <w:bookmarkStart w:id="69" w:name="context"/>
-    <w:p>
-      <w:pPr>
-        <w:pStyle w:val="Heading1"/>
-      </w:pPr>
-      <w:r>
-        <w:t xml:space="preserve">2. Context</w:t>
-      </w:r>
-    </w:p>
-    <w:bookmarkStart w:id="51" w:name="of-grade"/>
-    <w:p>
-      <w:pPr>
-        <w:pStyle w:val="Heading3"/>
-      </w:pPr>
-      <w:r>
-        <w:t xml:space="preserve">2.0.1 20% of Grade:</w:t>
-      </w:r>
-    </w:p>
-    <w:p>
-      <w:pPr>
-        <w:numPr>
-          <w:ilvl w:val="0"/>
-          <w:numId w:val="1016"/>
-        </w:numPr>
-      </w:pPr>
-      <w:r>
-        <w:t xml:space="preserve">demonstrates understanding of all relevant core concepts</w:t>
-      </w:r>
-    </w:p>
-    <w:p>
-      <w:pPr>
-        <w:numPr>
-          <w:ilvl w:val="0"/>
-          <w:numId w:val="1016"/>
-        </w:numPr>
-      </w:pPr>
-      <w:r>
-        <w:t xml:space="preserve">explains why the question/thesis/problem is relevant in student’s own words (supported by quotations)</w:t>
-      </w:r>
-    </w:p>
-    <w:p>
-      <w:pPr>
-        <w:numPr>
-          <w:ilvl w:val="0"/>
-          <w:numId w:val="1016"/>
-        </w:numPr>
-      </w:pPr>
-      <w:r>
-        <w:t xml:space="preserve">situates it within the debate/course material</w:t>
-      </w:r>
-    </w:p>
-    <w:p>
-      <w:pPr>
-        <w:numPr>
-          <w:ilvl w:val="0"/>
-          <w:numId w:val="1016"/>
-        </w:numPr>
-      </w:pPr>
-      <w:r>
-        <w:t xml:space="preserve">reconstructs selected arguments and identifies relevant assumptions</w:t>
-      </w:r>
-    </w:p>
-    <w:p>
-      <w:pPr>
-        <w:numPr>
-          <w:ilvl w:val="0"/>
-          <w:numId w:val="1016"/>
-        </w:numPr>
-      </w:pPr>
-      <w:r>
-        <w:t xml:space="preserve">describes additional relevant material that has been consulted and integrates it with the course material as well as the research question/thesis/problem</w:t>
-      </w:r>
-    </w:p>
-    <w:p>
-      <w:pPr>
-        <w:pStyle w:val="FirstParagraph"/>
-      </w:pPr>
-      <w:r>
-        <w:t xml:space="preserve">~ 29% of text ~ 8700 words</w:t>
-      </w:r>
-    </w:p>
-    <w:p>
-      <w:pPr>
-        <w:pStyle w:val="Compact"/>
-        <w:numPr>
-          <w:ilvl w:val="0"/>
-          <w:numId w:val="1017"/>
-        </w:numPr>
-      </w:pPr>
-      <w:r>
-        <w:t xml:space="preserve">successively (chunk my chunk) introduce concepts/ideas —</w:t>
-      </w:r>
-      <w:r>
-        <w:t xml:space="preserve"> </w:t>
-      </w:r>
-      <w:r>
-        <w:t xml:space="preserve">and 2. ground each with existing literature</w:t>
-      </w:r>
-    </w:p>
-    <w:bookmarkEnd w:id="51"/>
-    <w:bookmarkStart w:id="52" w:name="theoretical-background-considerations"/>
-    <w:p>
-      <w:pPr>
-        <w:pStyle w:val="Heading2"/>
-      </w:pPr>
-      <w:r>
-        <w:t xml:space="preserve">2.1 Theoretical Background Considerations</w:t>
-      </w:r>
-    </w:p>
-    <w:bookmarkEnd w:id="52"/>
-    <w:bookmarkStart w:id="57" w:name="literature-concepts-terminology"/>
-    <w:p>
-      <w:pPr>
-        <w:pStyle w:val="Heading2"/>
-      </w:pPr>
-      <w:r>
-        <w:t xml:space="preserve">2.2 Literature, Concepts &amp; Terminology</w:t>
-      </w:r>
-    </w:p>
-    <w:bookmarkStart w:id="53" w:name="dag-bayesnets"/>
-    <w:p>
-      <w:pPr>
-        <w:pStyle w:val="Heading3"/>
-      </w:pPr>
-      <w:r>
-        <w:t xml:space="preserve">2.2.1 DAG / BayesNets</w:t>
-      </w:r>
-    </w:p>
-    <w:bookmarkEnd w:id="53"/>
-    <w:bookmarkStart w:id="55" w:name="state-of-the-art-mtair-explanation"/>
-    <w:p>
-      <w:pPr>
-        <w:pStyle w:val="Heading3"/>
-      </w:pPr>
-      <w:r>
-        <w:t xml:space="preserve">2.2.2 State of the art (MTAIR) — Explanation</w:t>
-      </w:r>
-    </w:p>
-    <w:bookmarkStart w:id="54" w:name="carlsmith-model-analytica"/>
-    <w:p>
-      <w:pPr>
-        <w:pStyle w:val="Heading4"/>
-      </w:pPr>
-      <w:r>
-        <w:t xml:space="preserve">2.2.2.1 Carlsmith Model (Analytica)</w:t>
-      </w:r>
-    </w:p>
-    <w:bookmarkEnd w:id="54"/>
-    <w:bookmarkEnd w:id="55"/>
-    <w:bookmarkStart w:id="56" w:name="intro-example-rainsprinklerlawn"/>
+    <w:bookmarkStart w:id="50" w:name="intro-example-rainsprinklerlawn"/>
     <w:p>
       <w:pPr>
         <w:pStyle w:val="Heading3"/>
@@ -1165,9 +1041,9 @@
         <w:t xml:space="preserve">Own Rain/Sprinkler/Lawn DAG / BayesNet Implementation</w:t>
       </w:r>
     </w:p>
-    <w:bookmarkEnd w:id="56"/>
-    <w:bookmarkEnd w:id="57"/>
-    <w:bookmarkStart w:id="68" w:name="methodology"/>
+    <w:bookmarkEnd w:id="50"/>
+    <w:bookmarkEnd w:id="51"/>
+    <w:bookmarkStart w:id="62" w:name="methodology"/>
     <w:p>
       <w:pPr>
         <w:pStyle w:val="Heading2"/>
@@ -1184,7 +1060,7 @@
         <w:t xml:space="preserve">MTAIR / Carlsmith Model (Analytica) — Explanation (— is motivation: should come first)</w:t>
       </w:r>
     </w:p>
-    <w:bookmarkStart w:id="58" w:name="kialo"/>
+    <w:bookmarkStart w:id="52" w:name="kialo"/>
     <w:p>
       <w:pPr>
         <w:pStyle w:val="Heading3"/>
@@ -1193,8 +1069,8 @@
         <w:t xml:space="preserve">2.3.1 Kialo</w:t>
       </w:r>
     </w:p>
-    <w:bookmarkEnd w:id="58"/>
-    <w:bookmarkStart w:id="59" w:name="rainsprinklerlawn-dag"/>
+    <w:bookmarkEnd w:id="52"/>
+    <w:bookmarkStart w:id="53" w:name="rainsprinklerlawn-dag"/>
     <w:p>
       <w:pPr>
         <w:pStyle w:val="Heading3"/>
@@ -1203,8 +1079,8 @@
         <w:t xml:space="preserve">2.3.2 Rain/Sprinkler/Lawn DAG</w:t>
       </w:r>
     </w:p>
-    <w:bookmarkEnd w:id="59"/>
-    <w:bookmarkStart w:id="60" w:name="bayeserver"/>
+    <w:bookmarkEnd w:id="53"/>
+    <w:bookmarkStart w:id="54" w:name="bayeserver"/>
     <w:p>
       <w:pPr>
         <w:pStyle w:val="Heading3"/>
@@ -1213,8 +1089,8 @@
         <w:t xml:space="preserve">2.3.3 BayeServer</w:t>
       </w:r>
     </w:p>
-    <w:bookmarkEnd w:id="60"/>
-    <w:bookmarkStart w:id="61" w:name="bayesnet-extended-example"/>
+    <w:bookmarkEnd w:id="54"/>
+    <w:bookmarkStart w:id="55" w:name="bayesnet-extended-example"/>
     <w:p>
       <w:pPr>
         <w:pStyle w:val="Heading3"/>
@@ -1223,8 +1099,8 @@
         <w:t xml:space="preserve">2.3.4 BayesNet — Extended Example</w:t>
       </w:r>
     </w:p>
-    <w:bookmarkEnd w:id="61"/>
-    <w:bookmarkStart w:id="67" w:name="code-documentation"/>
+    <w:bookmarkEnd w:id="55"/>
+    <w:bookmarkStart w:id="61" w:name="code-documentation"/>
     <w:p>
       <w:pPr>
         <w:pStyle w:val="Heading3"/>
@@ -1246,30 +1122,30 @@
       <w:tr>
         <w:tc>
           <w:tcPr/>
-          <w:bookmarkStart w:id="66" w:name="fig-automation_pipeline"/>
+          <w:bookmarkStart w:id="60" w:name="fig-automation_pipeline"/>
           <w:p>
             <w:pPr>
               <w:pStyle w:val="Compact"/>
               <w:jc w:val="center"/>
             </w:pPr>
-            <w:hyperlink r:id="rId65">
+            <w:hyperlink r:id="rId59">
               <w:r>
                 <w:drawing>
                   <wp:inline>
                     <wp:extent cx="5334000" cy="4000500"/>
                     <wp:effectExtent b="0" l="0" r="0" t="0"/>
-                    <wp:docPr descr="AMTAIR Automation Pipeline" title="" id="63" name="Picture"/>
+                    <wp:docPr descr="AMTAIR Automation Pipeline" title="" id="57" name="Picture"/>
                     <a:graphic>
                       <a:graphicData uri="http://schemas.openxmlformats.org/drawingml/2006/picture">
                         <pic:pic>
                           <pic:nvPicPr>
-                            <pic:cNvPr descr="images/pipeline.png" id="64" name="Picture"/>
+                            <pic:cNvPr descr="images/pipeline.png" id="58" name="Picture"/>
                             <pic:cNvPicPr>
                               <a:picLocks noChangeArrowheads="1" noChangeAspect="1"/>
                             </pic:cNvPicPr>
                           </pic:nvPicPr>
                           <pic:blipFill>
-                            <a:blip r:embed="rId62"/>
+                            <a:blip r:embed="rId56"/>
                             <a:stretch>
                               <a:fillRect/>
                             </a:stretch>
@@ -1310,7 +1186,7 @@
               <w:t xml:space="preserve">Figure 2.1: AMTAIR Automation Pipeline</w:t>
             </w:r>
           </w:p>
-          <w:bookmarkEnd w:id="66"/>
+          <w:bookmarkEnd w:id="60"/>
         </w:tc>
       </w:tr>
     </w:tbl>
@@ -1336,155 +1212,155 @@
         <w:t xml:space="preserve">.</w:t>
       </w:r>
     </w:p>
+    <w:bookmarkEnd w:id="61"/>
+    <w:bookmarkEnd w:id="62"/>
+    <w:bookmarkEnd w:id="63"/>
+    <w:bookmarkStart w:id="69" w:name="amtair"/>
+    <w:p>
+      <w:pPr>
+        <w:pStyle w:val="Heading1"/>
+      </w:pPr>
+      <w:r>
+        <w:t xml:space="preserve">3. AMTAIR</w:t>
+      </w:r>
+    </w:p>
+    <w:bookmarkStart w:id="64" w:name="of-grade-29-of-text-8700-words"/>
+    <w:p>
+      <w:pPr>
+        <w:pStyle w:val="Heading3"/>
+      </w:pPr>
+      <w:r>
+        <w:t xml:space="preserve">3.0.1 20% of Grade: ~ 29% of text ~ 8700 words</w:t>
+      </w:r>
+    </w:p>
+    <w:p>
+      <w:pPr>
+        <w:pStyle w:val="Compact"/>
+        <w:numPr>
+          <w:ilvl w:val="0"/>
+          <w:numId w:val="1018"/>
+        </w:numPr>
+      </w:pPr>
+      <w:r>
+        <w:t xml:space="preserve">provides critical or constructive evaluation of positions introduced</w:t>
+      </w:r>
+    </w:p>
+    <w:p>
+      <w:pPr>
+        <w:pStyle w:val="Compact"/>
+        <w:numPr>
+          <w:ilvl w:val="0"/>
+          <w:numId w:val="1018"/>
+        </w:numPr>
+      </w:pPr>
+      <w:r>
+        <w:t xml:space="preserve">develops strong (plausible) argument in support of author’s own position/thesis</w:t>
+      </w:r>
+    </w:p>
+    <w:p>
+      <w:pPr>
+        <w:pStyle w:val="Compact"/>
+        <w:numPr>
+          <w:ilvl w:val="0"/>
+          <w:numId w:val="1018"/>
+        </w:numPr>
+      </w:pPr>
+      <w:r>
+        <w:t xml:space="preserve">argument draws on relevant course material claim/argument</w:t>
+      </w:r>
+    </w:p>
+    <w:p>
+      <w:pPr>
+        <w:pStyle w:val="Compact"/>
+        <w:numPr>
+          <w:ilvl w:val="0"/>
+          <w:numId w:val="1018"/>
+        </w:numPr>
+      </w:pPr>
+      <w:r>
+        <w:t xml:space="preserve">demonstrate understanding of the course materials incl. key arguments and core concepts within the debate</w:t>
+      </w:r>
+    </w:p>
+    <w:p>
+      <w:pPr>
+        <w:pStyle w:val="Compact"/>
+        <w:numPr>
+          <w:ilvl w:val="0"/>
+          <w:numId w:val="1018"/>
+        </w:numPr>
+      </w:pPr>
+      <w:r>
+        <w:t xml:space="preserve">claim/argument is original or insightful, possibly even presents an original contribution to the debate</w:t>
+      </w:r>
+    </w:p>
+    <w:bookmarkEnd w:id="64"/>
+    <w:bookmarkStart w:id="65" w:name="X4474ca4c03166ae0d0d8c6fe8cae4cde869a01d"/>
+    <w:p>
+      <w:pPr>
+        <w:pStyle w:val="Heading2"/>
+      </w:pPr>
+      <w:r>
+        <w:t xml:space="preserve">3.1 Own Carlsmith Model Implementation — Explanation</w:t>
+      </w:r>
+    </w:p>
+    <w:bookmarkEnd w:id="65"/>
+    <w:bookmarkStart w:id="66" w:name="X7d7a00322686864eebc834386ca72015f6c0afc"/>
+    <w:p>
+      <w:pPr>
+        <w:pStyle w:val="Heading2"/>
+      </w:pPr>
+      <w:r>
+        <w:t xml:space="preserve">3.2 Own Implementation: Good example from a published paper</w:t>
+      </w:r>
+    </w:p>
+    <w:bookmarkEnd w:id="66"/>
+    <w:bookmarkStart w:id="67" w:name="implementation"/>
+    <w:p>
+      <w:pPr>
+        <w:pStyle w:val="Heading2"/>
+      </w:pPr>
+      <w:r>
+        <w:t xml:space="preserve">3.3 Implementation</w:t>
+      </w:r>
+    </w:p>
+    <w:p>
+      <w:pPr>
+        <w:pStyle w:val="FirstParagraph"/>
+      </w:pPr>
+      <w:r>
+        <w:t xml:space="preserve">TestText</w:t>
+      </w:r>
+    </w:p>
     <w:bookmarkEnd w:id="67"/>
+    <w:bookmarkStart w:id="68" w:name="results"/>
+    <w:p>
+      <w:pPr>
+        <w:pStyle w:val="Heading2"/>
+      </w:pPr>
+      <w:r>
+        <w:t xml:space="preserve">3.4 Results</w:t>
+      </w:r>
+    </w:p>
+    <w:p>
+      <w:pPr>
+        <w:pStyle w:val="FirstParagraph"/>
+      </w:pPr>
+      <w:r>
+        <w:t xml:space="preserve">TestText</w:t>
+      </w:r>
+    </w:p>
     <w:bookmarkEnd w:id="68"/>
     <w:bookmarkEnd w:id="69"/>
-    <w:bookmarkStart w:id="75" w:name="amtair"/>
+    <w:bookmarkStart w:id="74" w:name="insights-findings"/>
     <w:p>
       <w:pPr>
         <w:pStyle w:val="Heading1"/>
       </w:pPr>
       <w:r>
-        <w:t xml:space="preserve">3. AMTAIR</w:t>
-      </w:r>
-    </w:p>
-    <w:bookmarkStart w:id="70" w:name="of-grade-29-of-text-8700-words"/>
-    <w:p>
-      <w:pPr>
-        <w:pStyle w:val="Heading3"/>
-      </w:pPr>
-      <w:r>
-        <w:t xml:space="preserve">3.0.1 20% of Grade: ~ 29% of text ~ 8700 words</w:t>
-      </w:r>
-    </w:p>
-    <w:p>
-      <w:pPr>
-        <w:pStyle w:val="Compact"/>
-        <w:numPr>
-          <w:ilvl w:val="0"/>
-          <w:numId w:val="1018"/>
-        </w:numPr>
-      </w:pPr>
-      <w:r>
-        <w:t xml:space="preserve">provides critical or constructive evaluation of positions introduced</w:t>
-      </w:r>
-    </w:p>
-    <w:p>
-      <w:pPr>
-        <w:pStyle w:val="Compact"/>
-        <w:numPr>
-          <w:ilvl w:val="0"/>
-          <w:numId w:val="1018"/>
-        </w:numPr>
-      </w:pPr>
-      <w:r>
-        <w:t xml:space="preserve">develops strong (plausible) argument in support of author’s own position/thesis</w:t>
-      </w:r>
-    </w:p>
-    <w:p>
-      <w:pPr>
-        <w:pStyle w:val="Compact"/>
-        <w:numPr>
-          <w:ilvl w:val="0"/>
-          <w:numId w:val="1018"/>
-        </w:numPr>
-      </w:pPr>
-      <w:r>
-        <w:t xml:space="preserve">argument draws on relevant course material claim/argument</w:t>
-      </w:r>
-    </w:p>
-    <w:p>
-      <w:pPr>
-        <w:pStyle w:val="Compact"/>
-        <w:numPr>
-          <w:ilvl w:val="0"/>
-          <w:numId w:val="1018"/>
-        </w:numPr>
-      </w:pPr>
-      <w:r>
-        <w:t xml:space="preserve">demonstrate understanding of the course materials incl. key arguments and core concepts within the debate</w:t>
-      </w:r>
-    </w:p>
-    <w:p>
-      <w:pPr>
-        <w:pStyle w:val="Compact"/>
-        <w:numPr>
-          <w:ilvl w:val="0"/>
-          <w:numId w:val="1018"/>
-        </w:numPr>
-      </w:pPr>
-      <w:r>
-        <w:t xml:space="preserve">claim/argument is original or insightful, possibly even presents an original contribution to the debate</w:t>
-      </w:r>
-    </w:p>
-    <w:bookmarkEnd w:id="70"/>
-    <w:bookmarkStart w:id="71" w:name="X4474ca4c03166ae0d0d8c6fe8cae4cde869a01d"/>
-    <w:p>
-      <w:pPr>
-        <w:pStyle w:val="Heading2"/>
-      </w:pPr>
-      <w:r>
-        <w:t xml:space="preserve">3.1 Own Carlsmith Model Implementation — Explanation</w:t>
-      </w:r>
-    </w:p>
-    <w:bookmarkEnd w:id="71"/>
-    <w:bookmarkStart w:id="72" w:name="X7d7a00322686864eebc834386ca72015f6c0afc"/>
-    <w:p>
-      <w:pPr>
-        <w:pStyle w:val="Heading2"/>
-      </w:pPr>
-      <w:r>
-        <w:t xml:space="preserve">3.2 Own Implementation: Good example from a published paper</w:t>
-      </w:r>
-    </w:p>
-    <w:bookmarkEnd w:id="72"/>
-    <w:bookmarkStart w:id="73" w:name="implementation"/>
-    <w:p>
-      <w:pPr>
-        <w:pStyle w:val="Heading2"/>
-      </w:pPr>
-      <w:r>
-        <w:t xml:space="preserve">3.3 Implementation</w:t>
-      </w:r>
-    </w:p>
-    <w:p>
-      <w:pPr>
-        <w:pStyle w:val="FirstParagraph"/>
-      </w:pPr>
-      <w:r>
-        <w:t xml:space="preserve">TestText</w:t>
-      </w:r>
-    </w:p>
-    <w:bookmarkEnd w:id="73"/>
-    <w:bookmarkStart w:id="74" w:name="results"/>
-    <w:p>
-      <w:pPr>
-        <w:pStyle w:val="Heading2"/>
-      </w:pPr>
-      <w:r>
-        <w:t xml:space="preserve">3.4 Results</w:t>
-      </w:r>
-    </w:p>
-    <w:p>
-      <w:pPr>
-        <w:pStyle w:val="FirstParagraph"/>
-      </w:pPr>
-      <w:r>
-        <w:t xml:space="preserve">TestText</w:t>
-      </w:r>
-    </w:p>
-    <w:bookmarkEnd w:id="74"/>
-    <w:bookmarkEnd w:id="75"/>
-    <w:bookmarkStart w:id="80" w:name="insights-findings"/>
-    <w:p>
-      <w:pPr>
-        <w:pStyle w:val="Heading1"/>
-      </w:pPr>
-      <w:r>
         <w:t xml:space="preserve">4. Insights &amp; Findings</w:t>
       </w:r>
     </w:p>
-    <w:bookmarkStart w:id="76" w:name="Xd0440bfa3130a04b8d0671be9625b47283030ee"/>
+    <w:bookmarkStart w:id="70" w:name="Xd0440bfa3130a04b8d0671be9625b47283030ee"/>
     <w:p>
       <w:pPr>
         <w:pStyle w:val="Heading2"/>
@@ -1603,8 +1479,8 @@
         <w:t xml:space="preserve">Overcame limitations of manual modeling.</w:t>
       </w:r>
     </w:p>
-    <w:bookmarkEnd w:id="76"/>
-    <w:bookmarkStart w:id="77" w:name="X6c08e7c14cbfa93fdca34e8b4ced8fb7abad459"/>
+    <w:bookmarkEnd w:id="70"/>
+    <w:bookmarkStart w:id="71" w:name="X6c08e7c14cbfa93fdca34e8b4ced8fb7abad459"/>
     <w:p>
       <w:pPr>
         <w:pStyle w:val="Heading2"/>
@@ -1753,8 +1629,8 @@
         <w:t xml:space="preserve">Enhanced policy analysis.</w:t>
       </w:r>
     </w:p>
-    <w:bookmarkEnd w:id="77"/>
-    <w:bookmarkStart w:id="78" w:name="X10f0d7567996062309fed4dcba2d43adbbe27fe"/>
+    <w:bookmarkEnd w:id="71"/>
+    <w:bookmarkStart w:id="72" w:name="X10f0d7567996062309fed4dcba2d43adbbe27fe"/>
     <w:p>
       <w:pPr>
         <w:pStyle w:val="Heading2"/>
@@ -1909,8 +1785,8 @@
         <w:t xml:space="preserve">Scalability amplifies policy impact.</w:t>
       </w:r>
     </w:p>
-    <w:bookmarkEnd w:id="78"/>
-    <w:bookmarkStart w:id="79" w:name="X8e9f69c7e7cd2273c313b9519372365cac75370"/>
+    <w:bookmarkEnd w:id="72"/>
+    <w:bookmarkStart w:id="73" w:name="X8e9f69c7e7cd2273c313b9519372365cac75370"/>
     <w:p>
       <w:pPr>
         <w:pStyle w:val="Heading2"/>
@@ -2063,9 +1939,9 @@
         <w:t xml:space="preserve">Optimal results from combining AI with expert input.</w:t>
       </w:r>
     </w:p>
-    <w:bookmarkEnd w:id="79"/>
-    <w:bookmarkEnd w:id="80"/>
-    <w:bookmarkStart w:id="82" w:name="discussion"/>
+    <w:bookmarkEnd w:id="73"/>
+    <w:bookmarkEnd w:id="74"/>
+    <w:bookmarkStart w:id="76" w:name="discussion"/>
     <w:p>
       <w:pPr>
         <w:pStyle w:val="Heading1"/>
@@ -2074,7 +1950,7 @@
         <w:t xml:space="preserve">5. Discussion</w:t>
       </w:r>
     </w:p>
-    <w:bookmarkStart w:id="81" w:name="discussion-1"/>
+    <w:bookmarkStart w:id="75" w:name="discussion-1"/>
     <w:p>
       <w:pPr>
         <w:pStyle w:val="Heading2"/>
@@ -2127,9 +2003,9 @@
         <w:t xml:space="preserve">relates to or extends beyond materials/arguments covered in class</w:t>
       </w:r>
     </w:p>
-    <w:bookmarkEnd w:id="81"/>
-    <w:bookmarkEnd w:id="82"/>
-    <w:bookmarkStart w:id="86" w:name="X32aa1829f76cc2f301780ef8f58293a80a67ec6"/>
+    <w:bookmarkEnd w:id="75"/>
+    <w:bookmarkEnd w:id="76"/>
+    <w:bookmarkStart w:id="80" w:name="X32aa1829f76cc2f301780ef8f58293a80a67ec6"/>
     <w:p>
       <w:pPr>
         <w:pStyle w:val="Heading1"/>
@@ -2138,7 +2014,7 @@
         <w:t xml:space="preserve">6. Discussion — Exchange, Controversy &amp; Influence</w:t>
       </w:r>
     </w:p>
-    <w:bookmarkStart w:id="83" w:name="Xe42ce03ca559125ab185bcfe32501244181625d"/>
+    <w:bookmarkStart w:id="77" w:name="Xe42ce03ca559125ab185bcfe32501244181625d"/>
     <w:p>
       <w:pPr>
         <w:pStyle w:val="Heading2"/>
@@ -2241,8 +2117,8 @@
         <w:t xml:space="preserve">Identifying points of failure strengthens the approach.</w:t>
       </w:r>
     </w:p>
-    <w:bookmarkEnd w:id="83"/>
-    <w:bookmarkStart w:id="84" w:name="Xe64c1dcc7b3f000d5df56db06501d9dc8da106c"/>
+    <w:bookmarkEnd w:id="77"/>
+    <w:bookmarkStart w:id="78" w:name="Xe64c1dcc7b3f000d5df56db06501d9dc8da106c"/>
     <w:p>
       <w:pPr>
         <w:pStyle w:val="Heading2"/>
@@ -2359,8 +2235,8 @@
         <w:t xml:space="preserve">Strategies to maximize positive impacts.</w:t>
       </w:r>
     </w:p>
-    <w:bookmarkEnd w:id="84"/>
-    <w:bookmarkStart w:id="85" w:name="X107cdab9b339586716b7b2d5ff16ce47da43b67"/>
+    <w:bookmarkEnd w:id="78"/>
+    <w:bookmarkStart w:id="79" w:name="X107cdab9b339586716b7b2d5ff16ce47da43b67"/>
     <w:p>
       <w:pPr>
         <w:pStyle w:val="Heading2"/>
@@ -2477,24 +2353,460 @@
         <w:t xml:space="preserve">Strategies to maximize positive impacts.</w:t>
       </w:r>
     </w:p>
+    <w:bookmarkEnd w:id="79"/>
+    <w:bookmarkEnd w:id="80"/>
+    <w:bookmarkStart w:id="99" w:name="conclusion"/>
+    <w:p>
+      <w:pPr>
+        <w:pStyle w:val="Heading1"/>
+      </w:pPr>
+      <w:r>
+        <w:t xml:space="preserve">7. Conclusion</w:t>
+      </w:r>
+    </w:p>
+    <w:bookmarkStart w:id="81" w:name="Xa6fe62c28c803bdb6234bd75bfc9a98074ecb24"/>
+    <w:p>
+      <w:pPr>
+        <w:pStyle w:val="Heading2"/>
+      </w:pPr>
+      <w:r>
+        <w:t xml:space="preserve">7.1 The Current State of Things &amp; How to Continue</w:t>
+      </w:r>
+    </w:p>
+    <w:p>
+      <w:pPr>
+        <w:pStyle w:val="FirstParagraph"/>
+      </w:pPr>
+      <w:r>
+        <w:t xml:space="preserve">10% of Grade: ~ 14% of text ~ 4200 words</w:t>
+      </w:r>
+    </w:p>
+    <w:p>
+      <w:pPr>
+        <w:pStyle w:val="Compact"/>
+        <w:numPr>
+          <w:ilvl w:val="0"/>
+          <w:numId w:val="1033"/>
+        </w:numPr>
+      </w:pPr>
+      <w:r>
+        <w:t xml:space="preserve">summarizes thesis and line of argument</w:t>
+      </w:r>
+    </w:p>
+    <w:p>
+      <w:pPr>
+        <w:pStyle w:val="Compact"/>
+        <w:numPr>
+          <w:ilvl w:val="0"/>
+          <w:numId w:val="1033"/>
+        </w:numPr>
+      </w:pPr>
+      <w:r>
+        <w:t xml:space="preserve">outlines possible implications</w:t>
+      </w:r>
+    </w:p>
+    <w:p>
+      <w:pPr>
+        <w:pStyle w:val="Compact"/>
+        <w:numPr>
+          <w:ilvl w:val="0"/>
+          <w:numId w:val="1033"/>
+        </w:numPr>
+      </w:pPr>
+      <w:r>
+        <w:t xml:space="preserve">notes outstanding issues / limitations of discussion</w:t>
+      </w:r>
+    </w:p>
+    <w:p>
+      <w:pPr>
+        <w:pStyle w:val="Compact"/>
+        <w:numPr>
+          <w:ilvl w:val="0"/>
+          <w:numId w:val="1033"/>
+        </w:numPr>
+      </w:pPr>
+      <w:r>
+        <w:t xml:space="preserve">points to avenues for further research</w:t>
+      </w:r>
+    </w:p>
+    <w:p>
+      <w:pPr>
+        <w:pStyle w:val="Compact"/>
+        <w:numPr>
+          <w:ilvl w:val="0"/>
+          <w:numId w:val="1033"/>
+        </w:numPr>
+      </w:pPr>
+      <w:r>
+        <w:t xml:space="preserve">overall conclusion is in line with introduction</w:t>
+      </w:r>
+    </w:p>
+    <w:bookmarkEnd w:id="81"/>
+    <w:bookmarkStart w:id="86" w:name="summary-key-takeaways-findings"/>
+    <w:p>
+      <w:pPr>
+        <w:pStyle w:val="Heading2"/>
+      </w:pPr>
+      <w:r>
+        <w:t xml:space="preserve">7.2 Summary — Key Takeaways &amp; Findings</w:t>
+      </w:r>
+    </w:p>
+    <w:bookmarkStart w:id="82" w:name="assessing-policy-effects"/>
+    <w:p>
+      <w:pPr>
+        <w:pStyle w:val="Heading3"/>
+      </w:pPr>
+      <w:r>
+        <w:t xml:space="preserve">7.2.1 Assessing Policy Effects:</w:t>
+      </w:r>
+    </w:p>
+    <w:p>
+      <w:pPr>
+        <w:pStyle w:val="FirstParagraph"/>
+      </w:pPr>
+      <w:r>
+        <w:t xml:space="preserve">Evaluating how different policies alter P(Doom).</w:t>
+      </w:r>
+    </w:p>
+    <w:bookmarkEnd w:id="82"/>
+    <w:bookmarkStart w:id="83" w:name="conditional-probability"/>
+    <w:p>
+      <w:pPr>
+        <w:pStyle w:val="Heading3"/>
+      </w:pPr>
+      <w:r>
+        <w:t xml:space="preserve">7.2.2 Conditional Probability:</w:t>
+      </w:r>
+    </w:p>
+    <w:p>
+      <w:pPr>
+        <w:pStyle w:val="FirstParagraph"/>
+      </w:pPr>
+      <w:r>
+        <w:t xml:space="preserve">Calculating P(Doom | Policy Alpha).</w:t>
+      </w:r>
+    </w:p>
+    <w:bookmarkEnd w:id="83"/>
+    <w:bookmarkStart w:id="84" w:name="methodology-1"/>
+    <w:p>
+      <w:pPr>
+        <w:pStyle w:val="Heading3"/>
+      </w:pPr>
+      <w:r>
+        <w:t xml:space="preserve">7.2.3 Methodology:</w:t>
+      </w:r>
+    </w:p>
+    <w:p>
+      <w:pPr>
+        <w:pStyle w:val="FirstParagraph"/>
+      </w:pPr>
+      <w:r>
+        <w:t xml:space="preserve">Update model parameters based on policy implementation.</w:t>
+      </w:r>
+    </w:p>
+    <w:p>
+      <w:pPr>
+        <w:pStyle w:val="BodyText"/>
+      </w:pPr>
+      <w:r>
+        <w:t xml:space="preserve">Recompute probabilities accordingly.</w:t>
+      </w:r>
+    </w:p>
+    <w:bookmarkEnd w:id="84"/>
+    <w:bookmarkStart w:id="85" w:name="purpose"/>
+    <w:p>
+      <w:pPr>
+        <w:pStyle w:val="Heading3"/>
+      </w:pPr>
+      <w:r>
+        <w:t xml:space="preserve">7.2.4 Purpose:</w:t>
+      </w:r>
+    </w:p>
+    <w:p>
+      <w:pPr>
+        <w:pStyle w:val="FirstParagraph"/>
+      </w:pPr>
+      <w:r>
+        <w:t xml:space="preserve">Inform policymakers of potential policy effectiveness.</w:t>
+      </w:r>
+    </w:p>
+    <w:p>
+      <w:pPr>
+        <w:pStyle w:val="BodyText"/>
+      </w:pPr>
+      <w:r>
+        <w:t xml:space="preserve">Prioritize interventions that significantly reduce risks.</w:t>
+      </w:r>
+    </w:p>
     <w:bookmarkEnd w:id="85"/>
     <w:bookmarkEnd w:id="86"/>
-    <w:bookmarkStart w:id="105" w:name="conclusion"/>
+    <w:bookmarkStart w:id="98" w:name="Xef1e2fcd6223095627d926ed80928a9c57a99d4"/>
+    <w:p>
+      <w:pPr>
+        <w:pStyle w:val="Heading2"/>
+      </w:pPr>
+      <w:r>
+        <w:t xml:space="preserve">7.3 Outlook — Outlook &amp; Next Steps / Further Research</w:t>
+      </w:r>
+    </w:p>
+    <w:bookmarkStart w:id="87" w:name="scaling-up"/>
+    <w:p>
+      <w:pPr>
+        <w:pStyle w:val="Heading3"/>
+      </w:pPr>
+      <w:r>
+        <w:t xml:space="preserve">7.3.1 Scaling Up:</w:t>
+      </w:r>
+    </w:p>
+    <w:p>
+      <w:pPr>
+        <w:pStyle w:val="Compact"/>
+        <w:numPr>
+          <w:ilvl w:val="0"/>
+          <w:numId w:val="1034"/>
+        </w:numPr>
+      </w:pPr>
+      <w:r>
+        <w:t xml:space="preserve">Include more variables and data sources.</w:t>
+      </w:r>
+    </w:p>
+    <w:bookmarkEnd w:id="87"/>
+    <w:bookmarkStart w:id="88" w:name="collaboration"/>
+    <w:p>
+      <w:pPr>
+        <w:pStyle w:val="Heading3"/>
+      </w:pPr>
+      <w:r>
+        <w:t xml:space="preserve">7.3.2 Collaboration:</w:t>
+      </w:r>
+    </w:p>
+    <w:p>
+      <w:pPr>
+        <w:pStyle w:val="Compact"/>
+        <w:numPr>
+          <w:ilvl w:val="0"/>
+          <w:numId w:val="1035"/>
+        </w:numPr>
+      </w:pPr>
+      <w:r>
+        <w:t xml:space="preserve">Partner with policymakers and researchers.</w:t>
+      </w:r>
+    </w:p>
+    <w:bookmarkEnd w:id="88"/>
+    <w:bookmarkStart w:id="89" w:name="technological-enhancements"/>
+    <w:p>
+      <w:pPr>
+        <w:pStyle w:val="Heading3"/>
+      </w:pPr>
+      <w:r>
+        <w:t xml:space="preserve">7.3.3 Technological Enhancements:</w:t>
+      </w:r>
+    </w:p>
+    <w:p>
+      <w:pPr>
+        <w:pStyle w:val="Compact"/>
+        <w:numPr>
+          <w:ilvl w:val="0"/>
+          <w:numId w:val="1036"/>
+        </w:numPr>
+      </w:pPr>
+      <w:r>
+        <w:t xml:space="preserve">Employ advanced AI techniques.</w:t>
+      </w:r>
+    </w:p>
+    <w:bookmarkEnd w:id="89"/>
+    <w:bookmarkStart w:id="91" w:name="potential-impact"/>
+    <w:p>
+      <w:pPr>
+        <w:pStyle w:val="Heading3"/>
+      </w:pPr>
+      <w:r>
+        <w:t xml:space="preserve">7.3.4 Potential Impact:</w:t>
+      </w:r>
+    </w:p>
+    <w:p>
+      <w:pPr>
+        <w:numPr>
+          <w:ilvl w:val="0"/>
+          <w:numId w:val="1037"/>
+        </w:numPr>
+      </w:pPr>
+      <w:r>
+        <w:t xml:space="preserve">Influence global AI governance.</w:t>
+      </w:r>
+    </w:p>
+    <w:p>
+      <w:pPr>
+        <w:pStyle w:val="Heading3"/>
+        <w:numPr>
+          <w:ilvl w:val="0"/>
+          <w:numId w:val="1000"/>
+        </w:numPr>
+      </w:pPr>
+      <w:bookmarkStart w:id="90" w:name="limitations-of-the-analysis"/>
+      <w:r>
+        <w:t xml:space="preserve">7.3.5 Limitations of the Analysis</w:t>
+      </w:r>
+      <w:bookmarkEnd w:id="90"/>
+    </w:p>
+    <w:bookmarkEnd w:id="91"/>
+    <w:bookmarkStart w:id="92" w:name="policy-implications-recommendations"/>
+    <w:p>
+      <w:pPr>
+        <w:pStyle w:val="Heading3"/>
+      </w:pPr>
+      <w:r>
+        <w:t xml:space="preserve">7.3.6 Policy Implications &amp; Recommendations</w:t>
+      </w:r>
+    </w:p>
+    <w:bookmarkEnd w:id="92"/>
+    <w:bookmarkStart w:id="93" w:name="areas-for-future-research"/>
+    <w:p>
+      <w:pPr>
+        <w:pStyle w:val="Heading3"/>
+      </w:pPr>
+      <w:r>
+        <w:t xml:space="preserve">7.3.7 Areas for Future Research</w:t>
+      </w:r>
+    </w:p>
+    <w:bookmarkEnd w:id="93"/>
+    <w:bookmarkStart w:id="96" w:name="Xef0590cfc8bf216f4967d4414b7fab6ffccfc51"/>
+    <w:p>
+      <w:pPr>
+        <w:pStyle w:val="Heading3"/>
+      </w:pPr>
+      <w:r>
+        <w:t xml:space="preserve">7.3.8 Open Questions — Central/Remaining Questions &amp; Feedback</w:t>
+      </w:r>
+    </w:p>
+    <w:bookmarkStart w:id="94" w:name="questions"/>
+    <w:p>
+      <w:pPr>
+        <w:pStyle w:val="Heading4"/>
+      </w:pPr>
+      <w:r>
+        <w:t xml:space="preserve">7.3.8.1 Questions:</w:t>
+      </w:r>
+    </w:p>
+    <w:p>
+      <w:pPr>
+        <w:pStyle w:val="Compact"/>
+        <w:numPr>
+          <w:ilvl w:val="0"/>
+          <w:numId w:val="1038"/>
+        </w:numPr>
+      </w:pPr>
+      <w:r>
+        <w:t xml:space="preserve">How can we improve automation accuracy?</w:t>
+      </w:r>
+      <w:r>
+        <w:br/>
+      </w:r>
+    </w:p>
+    <w:p>
+      <w:pPr>
+        <w:pStyle w:val="Compact"/>
+        <w:numPr>
+          <w:ilvl w:val="0"/>
+          <w:numId w:val="1038"/>
+        </w:numPr>
+      </w:pPr>
+      <w:r>
+        <w:t xml:space="preserve">What challenges exist in policy implementation?</w:t>
+      </w:r>
+      <w:r>
+        <w:br/>
+      </w:r>
+    </w:p>
+    <w:p>
+      <w:pPr>
+        <w:pStyle w:val="Compact"/>
+        <w:numPr>
+          <w:ilvl w:val="0"/>
+          <w:numId w:val="1038"/>
+        </w:numPr>
+      </w:pPr>
+      <w:r>
+        <w:t xml:space="preserve">How do we mitigate AI model biases?</w:t>
+      </w:r>
+      <w:r>
+        <w:br/>
+      </w:r>
+    </w:p>
+    <w:p>
+      <w:pPr>
+        <w:pStyle w:val="Compact"/>
+        <w:numPr>
+          <w:ilvl w:val="0"/>
+          <w:numId w:val="1038"/>
+        </w:numPr>
+      </w:pPr>
+      <w:r>
+        <w:t xml:space="preserve">How can interdisciplinary efforts enhance outcomes?</w:t>
+      </w:r>
+    </w:p>
+    <w:bookmarkEnd w:id="94"/>
+    <w:bookmarkStart w:id="95" w:name="feedback"/>
+    <w:p>
+      <w:pPr>
+        <w:pStyle w:val="Heading4"/>
+      </w:pPr>
+      <w:r>
+        <w:t xml:space="preserve">7.3.8.2 Feedback:</w:t>
+      </w:r>
+    </w:p>
+    <w:p>
+      <w:pPr>
+        <w:pStyle w:val="Compact"/>
+        <w:numPr>
+          <w:ilvl w:val="0"/>
+          <w:numId w:val="1039"/>
+        </w:numPr>
+      </w:pPr>
+      <w:r>
+        <w:t xml:space="preserve">Invite thoughts, critiques, and suggestions.</w:t>
+      </w:r>
+    </w:p>
+    <w:bookmarkEnd w:id="95"/>
+    <w:bookmarkEnd w:id="96"/>
+    <w:bookmarkStart w:id="97" w:name="Xe8fa94800d764ef6b070d1730575db10a7178a3"/>
+    <w:p>
+      <w:pPr>
+        <w:pStyle w:val="Heading3"/>
+      </w:pPr>
+      <w:r>
+        <w:t xml:space="preserve">7.3.9 Outlook — Outlook &amp; Next Steps / Further Research</w:t>
+      </w:r>
+    </w:p>
+    <w:bookmarkEnd w:id="97"/>
+    <w:bookmarkEnd w:id="98"/>
+    <w:bookmarkEnd w:id="99"/>
+    <w:bookmarkStart w:id="100" w:name="frontmatter"/>
     <w:p>
       <w:pPr>
         <w:pStyle w:val="Heading1"/>
       </w:pPr>
       <w:r>
-        <w:t xml:space="preserve">7. Conclusion</w:t>
-      </w:r>
-    </w:p>
-    <w:bookmarkStart w:id="87" w:name="Xa6fe62c28c803bdb6234bd75bfc9a98074ecb24"/>
+        <w:t xml:space="preserve">Frontmatter</w:t>
+      </w:r>
+    </w:p>
+    <w:bookmarkEnd w:id="100"/>
+    <w:bookmarkStart w:id="105" w:name="X9dc76d226d5f6f9818a9430498707ce2f19faa3"/>
+    <w:p>
+      <w:pPr>
+        <w:pStyle w:val="Heading1"/>
+      </w:pPr>
+      <w:r>
+        <w:t xml:space="preserve">Prefatory Apparatus: Illustrations and Terminology — Quick References</w:t>
+      </w:r>
+    </w:p>
+    <w:bookmarkStart w:id="101" w:name="list-of-tables"/>
     <w:p>
       <w:pPr>
         <w:pStyle w:val="Heading2"/>
       </w:pPr>
       <w:r>
-        <w:t xml:space="preserve">7.1 The Current State of Things &amp; How to Continue</w:t>
+        <w:t xml:space="preserve">List of Tables</w:t>
       </w:r>
     </w:p>
     <w:p>
@@ -2502,86 +2814,220 @@
         <w:pStyle w:val="FirstParagraph"/>
       </w:pPr>
       <w:r>
-        <w:t xml:space="preserve">10% of Grade: ~ 14% of text ~ 4200 words</w:t>
-      </w:r>
-    </w:p>
-    <w:p>
-      <w:pPr>
-        <w:pStyle w:val="Compact"/>
-        <w:numPr>
-          <w:ilvl w:val="0"/>
-          <w:numId w:val="1033"/>
-        </w:numPr>
-      </w:pPr>
-      <w:r>
-        <w:t xml:space="preserve">summarizes thesis and line of argument</w:t>
-      </w:r>
-    </w:p>
-    <w:p>
-      <w:pPr>
-        <w:pStyle w:val="Compact"/>
-        <w:numPr>
-          <w:ilvl w:val="0"/>
-          <w:numId w:val="1033"/>
-        </w:numPr>
-      </w:pPr>
-      <w:r>
-        <w:t xml:space="preserve">outlines possible implications</w:t>
-      </w:r>
-    </w:p>
-    <w:p>
-      <w:pPr>
-        <w:pStyle w:val="Compact"/>
-        <w:numPr>
-          <w:ilvl w:val="0"/>
-          <w:numId w:val="1033"/>
-        </w:numPr>
-      </w:pPr>
-      <w:r>
-        <w:t xml:space="preserve">notes outstanding issues / limitations of discussion</w:t>
-      </w:r>
-    </w:p>
-    <w:p>
-      <w:pPr>
-        <w:pStyle w:val="Compact"/>
-        <w:numPr>
-          <w:ilvl w:val="0"/>
-          <w:numId w:val="1033"/>
-        </w:numPr>
-      </w:pPr>
-      <w:r>
-        <w:t xml:space="preserve">points to avenues for further research</w:t>
-      </w:r>
-    </w:p>
-    <w:p>
-      <w:pPr>
-        <w:pStyle w:val="Compact"/>
-        <w:numPr>
-          <w:ilvl w:val="0"/>
-          <w:numId w:val="1033"/>
-        </w:numPr>
-      </w:pPr>
-      <w:r>
-        <w:t xml:space="preserve">overall conclusion is in line with introduction</w:t>
-      </w:r>
-    </w:p>
-    <w:bookmarkEnd w:id="87"/>
-    <w:bookmarkStart w:id="92" w:name="summary-key-takeaways-findings"/>
+        <w:t xml:space="preserve">Table 1: Table name</w:t>
+      </w:r>
+    </w:p>
+    <w:p>
+      <w:pPr>
+        <w:pStyle w:val="BodyText"/>
+      </w:pPr>
+      <w:r>
+        <w:t xml:space="preserve">Table 2: Table name</w:t>
+      </w:r>
+    </w:p>
+    <w:p>
+      <w:pPr>
+        <w:pStyle w:val="BodyText"/>
+      </w:pPr>
+      <w:r>
+        <w:t xml:space="preserve">Table 3: Table name</w:t>
+      </w:r>
+    </w:p>
+    <w:p>
+      <w:pPr>
+        <w:pStyle w:val="Compact"/>
+        <w:numPr>
+          <w:ilvl w:val="0"/>
+          <w:numId w:val="1040"/>
+        </w:numPr>
+      </w:pPr>
+      <w:r>
+        <w:t xml:space="preserve">Figure 1.1: The coordination crisis in AI governance - visualization of fragmentation</w:t>
+      </w:r>
+      <w:r>
+        <w:br/>
+      </w:r>
+    </w:p>
+    <w:p>
+      <w:pPr>
+        <w:pStyle w:val="Compact"/>
+        <w:numPr>
+          <w:ilvl w:val="0"/>
+          <w:numId w:val="1040"/>
+        </w:numPr>
+      </w:pPr>
+      <w:r>
+        <w:t xml:space="preserve">Figure 2.1: The Carlsmith model - DAG representation</w:t>
+      </w:r>
+      <w:r>
+        <w:br/>
+      </w:r>
+    </w:p>
+    <w:p>
+      <w:pPr>
+        <w:pStyle w:val="Compact"/>
+        <w:numPr>
+          <w:ilvl w:val="0"/>
+          <w:numId w:val="1040"/>
+        </w:numPr>
+      </w:pPr>
+      <w:r>
+        <w:t xml:space="preserve">Figure 3.1: Research design overview - workflow diagram</w:t>
+      </w:r>
+      <w:r>
+        <w:br/>
+      </w:r>
+    </w:p>
+    <w:p>
+      <w:pPr>
+        <w:pStyle w:val="Compact"/>
+        <w:numPr>
+          <w:ilvl w:val="0"/>
+          <w:numId w:val="1040"/>
+        </w:numPr>
+      </w:pPr>
+      <w:r>
+        <w:t xml:space="preserve">Figure 3.2: From natural language to BayesDown - transformation process</w:t>
+      </w:r>
+      <w:r>
+        <w:br/>
+      </w:r>
+    </w:p>
+    <w:p>
+      <w:pPr>
+        <w:pStyle w:val="Compact"/>
+        <w:numPr>
+          <w:ilvl w:val="0"/>
+          <w:numId w:val="1040"/>
+        </w:numPr>
+      </w:pPr>
+      <w:r>
+        <w:t xml:space="preserve">Figure 4.1: ARPA system architecture - component diagram</w:t>
+      </w:r>
+      <w:r>
+        <w:br/>
+      </w:r>
+    </w:p>
+    <w:p>
+      <w:pPr>
+        <w:pStyle w:val="Compact"/>
+        <w:numPr>
+          <w:ilvl w:val="0"/>
+          <w:numId w:val="1040"/>
+        </w:numPr>
+      </w:pPr>
+      <w:r>
+        <w:t xml:space="preserve">Figure 4.2: Visualization of Rain-Sprinkler-Grass_Wet Bayesian network - screenshot</w:t>
+      </w:r>
+      <w:r>
+        <w:br/>
+      </w:r>
+    </w:p>
+    <w:p>
+      <w:pPr>
+        <w:pStyle w:val="Compact"/>
+        <w:numPr>
+          <w:ilvl w:val="0"/>
+          <w:numId w:val="1040"/>
+        </w:numPr>
+      </w:pPr>
+      <w:r>
+        <w:t xml:space="preserve">Figure 5.1: Extraction quality metrics - comparative chart</w:t>
+      </w:r>
+      <w:r>
+        <w:br/>
+      </w:r>
+    </w:p>
+    <w:p>
+      <w:pPr>
+        <w:pStyle w:val="Compact"/>
+        <w:numPr>
+          <w:ilvl w:val="0"/>
+          <w:numId w:val="1040"/>
+        </w:numPr>
+      </w:pPr>
+      <w:r>
+        <w:t xml:space="preserve">Figure 5.2: Comparative analysis of AI governance worldviews - network visualization</w:t>
+      </w:r>
+      <w:r>
+        <w:br/>
+      </w:r>
+    </w:p>
+    <w:p>
+      <w:pPr>
+        <w:pStyle w:val="Compact"/>
+        <w:numPr>
+          <w:ilvl w:val="0"/>
+          <w:numId w:val="1040"/>
+        </w:numPr>
+      </w:pPr>
+      <w:r>
+        <w:t xml:space="preserve">Table 2.1: Comparison of approaches to AI risk modeling</w:t>
+      </w:r>
+      <w:r>
+        <w:br/>
+      </w:r>
+    </w:p>
+    <w:p>
+      <w:pPr>
+        <w:pStyle w:val="Compact"/>
+        <w:numPr>
+          <w:ilvl w:val="0"/>
+          <w:numId w:val="1040"/>
+        </w:numPr>
+      </w:pPr>
+      <w:r>
+        <w:t xml:space="preserve">Table 3.1: Probabilistic translation guide for qualitative expressions</w:t>
+      </w:r>
+      <w:r>
+        <w:br/>
+      </w:r>
+    </w:p>
+    <w:p>
+      <w:pPr>
+        <w:pStyle w:val="Compact"/>
+        <w:numPr>
+          <w:ilvl w:val="0"/>
+          <w:numId w:val="1040"/>
+        </w:numPr>
+      </w:pPr>
+      <w:r>
+        <w:t xml:space="preserve">Table 4.1: System component responsibilities and interactions</w:t>
+      </w:r>
+      <w:r>
+        <w:br/>
+      </w:r>
+    </w:p>
+    <w:p>
+      <w:pPr>
+        <w:pStyle w:val="Compact"/>
+        <w:numPr>
+          <w:ilvl w:val="0"/>
+          <w:numId w:val="1040"/>
+        </w:numPr>
+      </w:pPr>
+      <w:r>
+        <w:t xml:space="preserve">Table 5.1: Policy impact evaluation results - summary metrics</w:t>
+      </w:r>
+    </w:p>
+    <w:bookmarkEnd w:id="101"/>
+    <w:bookmarkStart w:id="102" w:name="list-of-graphics-figures"/>
     <w:p>
       <w:pPr>
         <w:pStyle w:val="Heading2"/>
       </w:pPr>
       <w:r>
-        <w:t xml:space="preserve">7.2 Summary — Key Takeaways &amp; Findings</w:t>
-      </w:r>
-    </w:p>
-    <w:bookmarkStart w:id="88" w:name="assessing-policy-effects"/>
-    <w:p>
-      <w:pPr>
-        <w:pStyle w:val="Heading3"/>
-      </w:pPr>
-      <w:r>
-        <w:t xml:space="preserve">7.2.1 Assessing Policy Effects:</w:t>
+        <w:t xml:space="preserve">List of Graphics &amp; Figures</w:t>
+      </w:r>
+    </w:p>
+    <w:bookmarkEnd w:id="102"/>
+    <w:bookmarkStart w:id="103" w:name="list-of-abbreviations"/>
+    <w:p>
+      <w:pPr>
+        <w:pStyle w:val="Heading2"/>
+      </w:pPr>
+      <w:r>
+        <w:t xml:space="preserve">List of Abbreviations</w:t>
       </w:r>
     </w:p>
     <w:p>
@@ -2589,43 +3035,7 @@
         <w:pStyle w:val="FirstParagraph"/>
       </w:pPr>
       <w:r>
-        <w:t xml:space="preserve">Evaluating how different policies alter P(Doom).</w:t>
-      </w:r>
-    </w:p>
-    <w:bookmarkEnd w:id="88"/>
-    <w:bookmarkStart w:id="89" w:name="conditional-probability"/>
-    <w:p>
-      <w:pPr>
-        <w:pStyle w:val="Heading3"/>
-      </w:pPr>
-      <w:r>
-        <w:t xml:space="preserve">7.2.2 Conditional Probability:</w:t>
-      </w:r>
-    </w:p>
-    <w:p>
-      <w:pPr>
-        <w:pStyle w:val="FirstParagraph"/>
-      </w:pPr>
-      <w:r>
-        <w:t xml:space="preserve">Calculating P(Doom | Policy Alpha).</w:t>
-      </w:r>
-    </w:p>
-    <w:bookmarkEnd w:id="89"/>
-    <w:bookmarkStart w:id="90" w:name="methodology-1"/>
-    <w:p>
-      <w:pPr>
-        <w:pStyle w:val="Heading3"/>
-      </w:pPr>
-      <w:r>
-        <w:t xml:space="preserve">7.2.3 Methodology:</w:t>
-      </w:r>
-    </w:p>
-    <w:p>
-      <w:pPr>
-        <w:pStyle w:val="FirstParagraph"/>
-      </w:pPr>
-      <w:r>
-        <w:t xml:space="preserve">Update model parameters based on policy implementation.</w:t>
+        <w:t xml:space="preserve">esp. especially</w:t>
       </w:r>
     </w:p>
     <w:p>
@@ -2633,25 +3043,7 @@
         <w:pStyle w:val="BodyText"/>
       </w:pPr>
       <w:r>
-        <w:t xml:space="preserve">Recompute probabilities accordingly.</w:t>
-      </w:r>
-    </w:p>
-    <w:bookmarkEnd w:id="90"/>
-    <w:bookmarkStart w:id="91" w:name="purpose"/>
-    <w:p>
-      <w:pPr>
-        <w:pStyle w:val="Heading3"/>
-      </w:pPr>
-      <w:r>
-        <w:t xml:space="preserve">7.2.4 Purpose:</w:t>
-      </w:r>
-    </w:p>
-    <w:p>
-      <w:pPr>
-        <w:pStyle w:val="FirstParagraph"/>
-      </w:pPr>
-      <w:r>
-        <w:t xml:space="preserve">Inform policymakers of potential policy effectiveness.</w:t>
+        <w:t xml:space="preserve">f., ff. following</w:t>
       </w:r>
     </w:p>
     <w:p>
@@ -2659,338 +3051,824 @@
         <w:pStyle w:val="BodyText"/>
       </w:pPr>
       <w:r>
-        <w:t xml:space="preserve">Prioritize interventions that significantly reduce risks.</w:t>
-      </w:r>
-    </w:p>
-    <w:bookmarkEnd w:id="91"/>
-    <w:bookmarkEnd w:id="92"/>
-    <w:bookmarkStart w:id="104" w:name="Xef1e2fcd6223095627d926ed80928a9c57a99d4"/>
+        <w:t xml:space="preserve">incl. including</w:t>
+      </w:r>
+    </w:p>
+    <w:p>
+      <w:pPr>
+        <w:pStyle w:val="BodyText"/>
+      </w:pPr>
+      <w:r>
+        <w:t xml:space="preserve">p., pp. page(s)</w:t>
+      </w:r>
+    </w:p>
+    <w:p>
+      <w:pPr>
+        <w:pStyle w:val="BodyText"/>
+      </w:pPr>
+      <w:r>
+        <w:t xml:space="preserve">MAD Mutually Assured Destruction</w:t>
+      </w:r>
+    </w:p>
+    <w:p>
+      <w:pPr>
+        <w:pStyle w:val="Compact"/>
+        <w:numPr>
+          <w:ilvl w:val="0"/>
+          <w:numId w:val="1041"/>
+        </w:numPr>
+      </w:pPr>
+      <w:r>
+        <w:t xml:space="preserve">AI - Artificial Intelligence</w:t>
+      </w:r>
+      <w:r>
+        <w:br/>
+      </w:r>
+    </w:p>
+    <w:p>
+      <w:pPr>
+        <w:pStyle w:val="Compact"/>
+        <w:numPr>
+          <w:ilvl w:val="0"/>
+          <w:numId w:val="1041"/>
+        </w:numPr>
+      </w:pPr>
+      <w:r>
+        <w:t xml:space="preserve">AGI - Artificial General Intelligence</w:t>
+      </w:r>
+      <w:r>
+        <w:br/>
+      </w:r>
+    </w:p>
+    <w:p>
+      <w:pPr>
+        <w:pStyle w:val="Compact"/>
+        <w:numPr>
+          <w:ilvl w:val="0"/>
+          <w:numId w:val="1041"/>
+        </w:numPr>
+      </w:pPr>
+      <w:r>
+        <w:t xml:space="preserve">ARPA - AI Risk Pathway Analyzer</w:t>
+      </w:r>
+      <w:r>
+        <w:br/>
+      </w:r>
+    </w:p>
+    <w:p>
+      <w:pPr>
+        <w:pStyle w:val="Compact"/>
+        <w:numPr>
+          <w:ilvl w:val="0"/>
+          <w:numId w:val="1041"/>
+        </w:numPr>
+      </w:pPr>
+      <w:r>
+        <w:t xml:space="preserve">DAG - Directed Acyclic Graph</w:t>
+      </w:r>
+      <w:r>
+        <w:br/>
+      </w:r>
+    </w:p>
+    <w:p>
+      <w:pPr>
+        <w:pStyle w:val="Compact"/>
+        <w:numPr>
+          <w:ilvl w:val="0"/>
+          <w:numId w:val="1041"/>
+        </w:numPr>
+      </w:pPr>
+      <w:r>
+        <w:t xml:space="preserve">LLM - Large Language Model</w:t>
+      </w:r>
+      <w:r>
+        <w:br/>
+      </w:r>
+    </w:p>
+    <w:p>
+      <w:pPr>
+        <w:pStyle w:val="Compact"/>
+        <w:numPr>
+          <w:ilvl w:val="0"/>
+          <w:numId w:val="1041"/>
+        </w:numPr>
+      </w:pPr>
+      <w:r>
+        <w:t xml:space="preserve">MTAIR - Modeling Transformative AI Risks</w:t>
+      </w:r>
+      <w:r>
+        <w:br/>
+      </w:r>
+    </w:p>
+    <w:p>
+      <w:pPr>
+        <w:pStyle w:val="Compact"/>
+        <w:numPr>
+          <w:ilvl w:val="0"/>
+          <w:numId w:val="1041"/>
+        </w:numPr>
+      </w:pPr>
+      <w:r>
+        <w:t xml:space="preserve">P(Doom) - Probability of existential catastrophe from misaligned AI</w:t>
+      </w:r>
+      <w:r>
+        <w:br/>
+      </w:r>
+    </w:p>
+    <w:p>
+      <w:pPr>
+        <w:pStyle w:val="Compact"/>
+        <w:numPr>
+          <w:ilvl w:val="0"/>
+          <w:numId w:val="1041"/>
+        </w:numPr>
+      </w:pPr>
+      <w:r>
+        <w:t xml:space="preserve">CPT - Conditional Probability Table</w:t>
+      </w:r>
+    </w:p>
+    <w:bookmarkEnd w:id="103"/>
+    <w:bookmarkStart w:id="104" w:name="glossary"/>
     <w:p>
       <w:pPr>
         <w:pStyle w:val="Heading2"/>
       </w:pPr>
       <w:r>
-        <w:t xml:space="preserve">7.3 Outlook — Outlook &amp; Next Steps / Further Research</w:t>
-      </w:r>
-    </w:p>
-    <w:bookmarkStart w:id="93" w:name="scaling-up"/>
-    <w:p>
-      <w:pPr>
-        <w:pStyle w:val="Heading3"/>
-      </w:pPr>
-      <w:r>
-        <w:t xml:space="preserve">7.3.1 Scaling Up:</w:t>
-      </w:r>
-    </w:p>
-    <w:p>
-      <w:pPr>
-        <w:pStyle w:val="Compact"/>
-        <w:numPr>
-          <w:ilvl w:val="0"/>
-          <w:numId w:val="1034"/>
-        </w:numPr>
-      </w:pPr>
-      <w:r>
-        <w:t xml:space="preserve">Include more variables and data sources.</w:t>
-      </w:r>
-    </w:p>
-    <w:bookmarkEnd w:id="93"/>
-    <w:bookmarkStart w:id="94" w:name="collaboration"/>
-    <w:p>
-      <w:pPr>
-        <w:pStyle w:val="Heading3"/>
-      </w:pPr>
-      <w:r>
-        <w:t xml:space="preserve">7.3.2 Collaboration:</w:t>
-      </w:r>
-    </w:p>
-    <w:p>
-      <w:pPr>
-        <w:pStyle w:val="Compact"/>
-        <w:numPr>
-          <w:ilvl w:val="0"/>
-          <w:numId w:val="1035"/>
-        </w:numPr>
-      </w:pPr>
-      <w:r>
-        <w:t xml:space="preserve">Partner with policymakers and researchers.</w:t>
-      </w:r>
-    </w:p>
-    <w:bookmarkEnd w:id="94"/>
-    <w:bookmarkStart w:id="95" w:name="technological-enhancements"/>
-    <w:p>
-      <w:pPr>
-        <w:pStyle w:val="Heading3"/>
-      </w:pPr>
-      <w:r>
-        <w:t xml:space="preserve">7.3.3 Technological Enhancements:</w:t>
-      </w:r>
-    </w:p>
-    <w:p>
-      <w:pPr>
-        <w:pStyle w:val="Compact"/>
-        <w:numPr>
-          <w:ilvl w:val="0"/>
-          <w:numId w:val="1036"/>
-        </w:numPr>
-      </w:pPr>
-      <w:r>
-        <w:t xml:space="preserve">Employ advanced AI techniques.</w:t>
-      </w:r>
-    </w:p>
-    <w:bookmarkEnd w:id="95"/>
-    <w:bookmarkStart w:id="97" w:name="potential-impact"/>
-    <w:p>
-      <w:pPr>
-        <w:pStyle w:val="Heading3"/>
-      </w:pPr>
-      <w:r>
-        <w:t xml:space="preserve">7.3.4 Potential Impact:</w:t>
-      </w:r>
-    </w:p>
-    <w:p>
-      <w:pPr>
-        <w:numPr>
-          <w:ilvl w:val="0"/>
-          <w:numId w:val="1037"/>
-        </w:numPr>
-      </w:pPr>
-      <w:r>
-        <w:t xml:space="preserve">Influence global AI governance.</w:t>
-      </w:r>
-    </w:p>
-    <w:p>
-      <w:pPr>
-        <w:pStyle w:val="Heading3"/>
-        <w:numPr>
-          <w:ilvl w:val="0"/>
-          <w:numId w:val="1000"/>
-        </w:numPr>
-      </w:pPr>
-      <w:bookmarkStart w:id="96" w:name="limitations-of-the-analysis"/>
-      <w:r>
-        <w:t xml:space="preserve">7.3.5 Limitations of the Analysis</w:t>
-      </w:r>
-      <w:bookmarkEnd w:id="96"/>
-    </w:p>
-    <w:bookmarkEnd w:id="97"/>
-    <w:bookmarkStart w:id="98" w:name="policy-implications-recommendations"/>
-    <w:p>
-      <w:pPr>
-        <w:pStyle w:val="Heading3"/>
-      </w:pPr>
-      <w:r>
-        <w:t xml:space="preserve">7.3.6 Policy Implications &amp; Recommendations</w:t>
-      </w:r>
-    </w:p>
-    <w:bookmarkEnd w:id="98"/>
-    <w:bookmarkStart w:id="99" w:name="areas-for-future-research"/>
-    <w:p>
-      <w:pPr>
-        <w:pStyle w:val="Heading3"/>
-      </w:pPr>
-      <w:r>
-        <w:t xml:space="preserve">7.3.7 Areas for Future Research</w:t>
-      </w:r>
-    </w:p>
-    <w:bookmarkEnd w:id="99"/>
-    <w:bookmarkStart w:id="102" w:name="Xef0590cfc8bf216f4967d4414b7fab6ffccfc51"/>
-    <w:p>
-      <w:pPr>
-        <w:pStyle w:val="Heading3"/>
-      </w:pPr>
-      <w:r>
-        <w:t xml:space="preserve">7.3.8 Open Questions — Central/Remaining Questions &amp; Feedback</w:t>
-      </w:r>
-    </w:p>
-    <w:bookmarkStart w:id="100" w:name="questions"/>
-    <w:p>
-      <w:pPr>
-        <w:pStyle w:val="Heading4"/>
-      </w:pPr>
-      <w:r>
-        <w:t xml:space="preserve">7.3.8.1 Questions:</w:t>
-      </w:r>
-    </w:p>
-    <w:p>
-      <w:pPr>
-        <w:pStyle w:val="Compact"/>
-        <w:numPr>
-          <w:ilvl w:val="0"/>
-          <w:numId w:val="1038"/>
-        </w:numPr>
-      </w:pPr>
-      <w:r>
-        <w:t xml:space="preserve">How can we improve automation accuracy?</w:t>
-      </w:r>
-      <w:r>
-        <w:br/>
-      </w:r>
-    </w:p>
-    <w:p>
-      <w:pPr>
-        <w:pStyle w:val="Compact"/>
-        <w:numPr>
-          <w:ilvl w:val="0"/>
-          <w:numId w:val="1038"/>
-        </w:numPr>
-      </w:pPr>
-      <w:r>
-        <w:t xml:space="preserve">What challenges exist in policy implementation?</w:t>
-      </w:r>
-      <w:r>
-        <w:br/>
-      </w:r>
-    </w:p>
-    <w:p>
-      <w:pPr>
-        <w:pStyle w:val="Compact"/>
-        <w:numPr>
-          <w:ilvl w:val="0"/>
-          <w:numId w:val="1038"/>
-        </w:numPr>
-      </w:pPr>
-      <w:r>
-        <w:t xml:space="preserve">How do we mitigate AI model biases?</w:t>
-      </w:r>
-      <w:r>
-        <w:br/>
-      </w:r>
-    </w:p>
-    <w:p>
-      <w:pPr>
-        <w:pStyle w:val="Compact"/>
-        <w:numPr>
-          <w:ilvl w:val="0"/>
-          <w:numId w:val="1038"/>
-        </w:numPr>
-      </w:pPr>
-      <w:r>
-        <w:t xml:space="preserve">How can interdisciplinary efforts enhance outcomes?</w:t>
-      </w:r>
-    </w:p>
-    <w:bookmarkEnd w:id="100"/>
-    <w:bookmarkStart w:id="101" w:name="feedback"/>
-    <w:p>
-      <w:pPr>
-        <w:pStyle w:val="Heading4"/>
-      </w:pPr>
-      <w:r>
-        <w:t xml:space="preserve">7.3.8.2 Feedback:</w:t>
-      </w:r>
-    </w:p>
-    <w:p>
-      <w:pPr>
-        <w:pStyle w:val="Compact"/>
-        <w:numPr>
-          <w:ilvl w:val="0"/>
-          <w:numId w:val="1039"/>
-        </w:numPr>
-      </w:pPr>
-      <w:r>
-        <w:t xml:space="preserve">Invite thoughts, critiques, and suggestions.</w:t>
-      </w:r>
-    </w:p>
-    <w:bookmarkEnd w:id="101"/>
-    <w:bookmarkEnd w:id="102"/>
-    <w:bookmarkStart w:id="103" w:name="Xe8fa94800d764ef6b070d1730575db10a7178a3"/>
-    <w:p>
-      <w:pPr>
-        <w:pStyle w:val="Heading3"/>
-      </w:pPr>
-      <w:r>
-        <w:t xml:space="preserve">7.3.9 Outlook — Outlook &amp; Next Steps / Further Research</w:t>
-      </w:r>
-    </w:p>
-    <w:bookmarkEnd w:id="103"/>
+        <w:t xml:space="preserve">Glossary</w:t>
+      </w:r>
+    </w:p>
+    <w:p>
+      <w:pPr>
+        <w:pStyle w:val="Compact"/>
+        <w:numPr>
+          <w:ilvl w:val="0"/>
+          <w:numId w:val="1042"/>
+        </w:numPr>
+      </w:pPr>
+      <w:r>
+        <w:rPr>
+          <w:b/>
+          <w:bCs/>
+        </w:rPr>
+        <w:t xml:space="preserve">Argument mapping</w:t>
+      </w:r>
+      <w:r>
+        <w:t xml:space="preserve">: A method for visually representing the structure of arguments</w:t>
+      </w:r>
+      <w:r>
+        <w:br/>
+      </w:r>
+    </w:p>
+    <w:p>
+      <w:pPr>
+        <w:pStyle w:val="Compact"/>
+        <w:numPr>
+          <w:ilvl w:val="0"/>
+          <w:numId w:val="1042"/>
+        </w:numPr>
+      </w:pPr>
+      <w:r>
+        <w:rPr>
+          <w:b/>
+          <w:bCs/>
+        </w:rPr>
+        <w:t xml:space="preserve">BayesDown</w:t>
+      </w:r>
+      <w:r>
+        <w:t xml:space="preserve">: An extension of ArgDown that incorporates probabilistic information</w:t>
+      </w:r>
+      <w:r>
+        <w:br/>
+      </w:r>
+    </w:p>
+    <w:p>
+      <w:pPr>
+        <w:pStyle w:val="Compact"/>
+        <w:numPr>
+          <w:ilvl w:val="0"/>
+          <w:numId w:val="1042"/>
+        </w:numPr>
+      </w:pPr>
+      <w:r>
+        <w:rPr>
+          <w:b/>
+          <w:bCs/>
+        </w:rPr>
+        <w:t xml:space="preserve">Bayesian network</w:t>
+      </w:r>
+      <w:r>
+        <w:t xml:space="preserve">: A probabilistic graphical model representing variables and their dependencies</w:t>
+      </w:r>
+      <w:r>
+        <w:br/>
+      </w:r>
+    </w:p>
+    <w:p>
+      <w:pPr>
+        <w:pStyle w:val="Compact"/>
+        <w:numPr>
+          <w:ilvl w:val="0"/>
+          <w:numId w:val="1042"/>
+        </w:numPr>
+      </w:pPr>
+      <w:r>
+        <w:rPr>
+          <w:b/>
+          <w:bCs/>
+        </w:rPr>
+        <w:t xml:space="preserve">Conditional probability</w:t>
+      </w:r>
+      <w:r>
+        <w:t xml:space="preserve">: The probability of an event given that another event has occurred</w:t>
+      </w:r>
+      <w:r>
+        <w:br/>
+      </w:r>
+    </w:p>
+    <w:p>
+      <w:pPr>
+        <w:pStyle w:val="Compact"/>
+        <w:numPr>
+          <w:ilvl w:val="0"/>
+          <w:numId w:val="1042"/>
+        </w:numPr>
+      </w:pPr>
+      <w:r>
+        <w:rPr>
+          <w:b/>
+          <w:bCs/>
+        </w:rPr>
+        <w:t xml:space="preserve">Directed Acyclic Graph (DAG)</w:t>
+      </w:r>
+      <w:r>
+        <w:t xml:space="preserve">: A graph with directed edges and no cycles</w:t>
+      </w:r>
+      <w:r>
+        <w:br/>
+      </w:r>
+    </w:p>
+    <w:p>
+      <w:pPr>
+        <w:pStyle w:val="Compact"/>
+        <w:numPr>
+          <w:ilvl w:val="0"/>
+          <w:numId w:val="1042"/>
+        </w:numPr>
+      </w:pPr>
+      <w:r>
+        <w:rPr>
+          <w:b/>
+          <w:bCs/>
+        </w:rPr>
+        <w:t xml:space="preserve">Existential risk</w:t>
+      </w:r>
+      <w:r>
+        <w:t xml:space="preserve">: Risk of permanent curtailment of humanity’s potential</w:t>
+      </w:r>
+      <w:r>
+        <w:br/>
+      </w:r>
+    </w:p>
+    <w:p>
+      <w:pPr>
+        <w:pStyle w:val="Compact"/>
+        <w:numPr>
+          <w:ilvl w:val="0"/>
+          <w:numId w:val="1042"/>
+        </w:numPr>
+      </w:pPr>
+      <w:r>
+        <w:rPr>
+          <w:b/>
+          <w:bCs/>
+        </w:rPr>
+        <w:t xml:space="preserve">Power-seeking AI</w:t>
+      </w:r>
+      <w:r>
+        <w:t xml:space="preserve">: AI systems with instrumental incentives to acquire resources and power</w:t>
+      </w:r>
+      <w:r>
+        <w:br/>
+      </w:r>
+    </w:p>
+    <w:p>
+      <w:pPr>
+        <w:pStyle w:val="Compact"/>
+        <w:numPr>
+          <w:ilvl w:val="0"/>
+          <w:numId w:val="1042"/>
+        </w:numPr>
+      </w:pPr>
+      <w:r>
+        <w:rPr>
+          <w:b/>
+          <w:bCs/>
+        </w:rPr>
+        <w:t xml:space="preserve">Prediction market</w:t>
+      </w:r>
+      <w:r>
+        <w:t xml:space="preserve">: A market where participants trade contracts that resolve based on future events</w:t>
+      </w:r>
+      <w:r>
+        <w:br/>
+      </w:r>
+    </w:p>
+    <w:p>
+      <w:pPr>
+        <w:pStyle w:val="Compact"/>
+        <w:numPr>
+          <w:ilvl w:val="0"/>
+          <w:numId w:val="1042"/>
+        </w:numPr>
+      </w:pPr>
+      <w:r>
+        <w:rPr>
+          <w:b/>
+          <w:bCs/>
+        </w:rPr>
+        <w:t xml:space="preserve">d-separation</w:t>
+      </w:r>
+      <w:r>
+        <w:t xml:space="preserve">: A criterion for identifying conditional independence relationships in Bayesian networks</w:t>
+      </w:r>
+      <w:r>
+        <w:br/>
+      </w:r>
+    </w:p>
+    <w:p>
+      <w:pPr>
+        <w:pStyle w:val="Compact"/>
+        <w:numPr>
+          <w:ilvl w:val="0"/>
+          <w:numId w:val="1042"/>
+        </w:numPr>
+      </w:pPr>
+      <w:r>
+        <w:rPr>
+          <w:b/>
+          <w:bCs/>
+        </w:rPr>
+        <w:t xml:space="preserve">Monte Carlo sampling</w:t>
+      </w:r>
+      <w:r>
+        <w:t xml:space="preserve">: A computational technique using random sampling to obtain numerical results</w:t>
+      </w:r>
+    </w:p>
     <w:bookmarkEnd w:id="104"/>
     <w:bookmarkEnd w:id="105"/>
-    <w:bookmarkStart w:id="107" w:name="references"/>
+    <w:bookmarkStart w:id="113" w:name="sec-heading"/>
     <w:p>
       <w:pPr>
         <w:pStyle w:val="Heading1"/>
       </w:pPr>
       <w:r>
-        <w:t xml:space="preserve">References</w:t>
-      </w:r>
-    </w:p>
-    <w:bookmarkStart w:id="106" w:name="refs"/>
-    <w:bookmarkEnd w:id="106"/>
-    <w:bookmarkEnd w:id="107"/>
-    <w:bookmarkStart w:id="113" w:name="appendices-1"/>
-    <w:p>
-      <w:pPr>
-        <w:pStyle w:val="Heading1"/>
-      </w:pPr>
-      <w:r>
-        <w:t xml:space="preserve">Appendix A — Appendices</w:t>
-      </w:r>
-    </w:p>
-    <w:bookmarkStart w:id="108" w:name="appendices-2"/>
+        <w:t xml:space="preserve">Headings &amp; Potential Headings</w:t>
+      </w:r>
+    </w:p>
+    <w:p>
+      <w:pPr>
+        <w:pStyle w:val="FirstParagraph"/>
+      </w:pPr>
+      <w:r>
+        <w:t xml:space="preserve">Notes</w:t>
+      </w:r>
+    </w:p>
+    <w:p>
+      <w:pPr>
+        <w:pStyle w:val="BodyText"/>
+      </w:pPr>
+      <w:r>
+        <w:t xml:space="preserve">Ideas</w:t>
+      </w:r>
+    </w:p>
+    <w:p>
+      <w:pPr>
+        <w:pStyle w:val="BodyText"/>
+      </w:pPr>
+      <w:r>
+        <w:t xml:space="preserve">Citations / Things to reference</w:t>
+      </w:r>
+    </w:p>
+    <w:p>
+      <w:pPr>
+        <w:pStyle w:val="BodyText"/>
+      </w:pPr>
+      <w:r>
+        <w:rPr>
+          <w:rStyle w:val="VerbatimChar"/>
+        </w:rPr>
+        <w:t xml:space="preserve">verbatim code</w:t>
+      </w:r>
+    </w:p>
+    <w:p>
+      <w:pPr>
+        <w:pStyle w:val="BlockText"/>
+      </w:pPr>
+      <w:r>
+        <w:t xml:space="preserve">Blockquote</w:t>
+      </w:r>
+    </w:p>
+    <w:p>
+      <w:pPr>
+        <w:pStyle w:val="FirstParagraph"/>
+      </w:pPr>
+      <w:r>
+        <w:t xml:space="preserve">Here is an inline note.</w:t>
+      </w:r>
+      <w:r>
+        <w:rPr>
+          <w:rStyle w:val="FootnoteReference"/>
+        </w:rPr>
+        <w:footnoteReference w:id="106"/>
+      </w:r>
+    </w:p>
+    <w:p>
+      <w:pPr>
+        <w:pStyle w:val="BodyText"/>
+      </w:pPr>
+      <w:r>
+        <w:t xml:space="preserve">Here is a footnote reference,</w:t>
+      </w:r>
+      <w:r>
+        <w:rPr>
+          <w:rStyle w:val="FootnoteReference"/>
+        </w:rPr>
+        <w:footnoteReference w:id="107"/>
+      </w:r>
+    </w:p>
+    <w:p>
+      <w:pPr>
+        <w:pStyle w:val="SourceCode"/>
+      </w:pPr>
+      <w:r>
+        <w:rPr>
+          <w:rStyle w:val="VerbatimChar"/>
+        </w:rPr>
+        <w:t xml:space="preserve">code</w:t>
+      </w:r>
+    </w:p>
+    <w:p>
+      <w:pPr>
+        <w:pStyle w:val="FirstParagraph"/>
+      </w:pPr>
+      <w:r>
+        <w:t xml:space="preserve">Here’s some raw inline HTML:</w:t>
+      </w:r>
+      <w:r>
+        <w:t xml:space="preserve"> </w:t>
+      </w:r>
+    </w:p>
+    <w:p>
+      <w:pPr>
+        <w:pStyle w:val="BodyText"/>
+      </w:pPr>
+      <w:r>
+        <w:t xml:space="preserve">page 1</w:t>
+      </w:r>
+    </w:p>
+    <w:p>
+      <w:r>
+        <w:br w:type="page"/>
+      </w:r>
+    </w:p>
+    <w:p>
+      <w:pPr>
+        <w:pStyle w:val="BodyText"/>
+      </w:pPr>
+      <w:r>
+        <w:t xml:space="preserve">page 2</w:t>
+      </w:r>
+    </w:p>
+    <w:p>
+      <w:pPr>
+        <w:pStyle w:val="BodyText"/>
+      </w:pPr>
+    </w:p>
+    <w:p>
+      <w:pPr>
+        <w:pStyle w:val="BodyText"/>
+      </w:pPr>
+      <w:r>
+        <w:drawing>
+          <wp:inline>
+            <wp:extent cx="5334000" cy="1403276"/>
+            <wp:effectExtent b="0" l="0" r="0" t="0"/>
+            <wp:docPr descr="" title="" id="109" name="Picture"/>
+            <a:graphic>
+              <a:graphicData uri="http://schemas.openxmlformats.org/drawingml/2006/picture">
+                <pic:pic>
+                  <pic:nvPicPr>
+                    <pic:cNvPr descr="chapters/Frontmatter_files/figure-docx/mermaid-figure-3.png" id="110" name="Picture"/>
+                    <pic:cNvPicPr>
+                      <a:picLocks noChangeArrowheads="1" noChangeAspect="1"/>
+                    </pic:cNvPicPr>
+                  </pic:nvPicPr>
+                  <pic:blipFill>
+                    <a:blip r:embed="rId108"/>
+                    <a:stretch>
+                      <a:fillRect/>
+                    </a:stretch>
+                  </pic:blipFill>
+                  <pic:spPr bwMode="auto">
+                    <a:xfrm>
+                      <a:off x="0" y="0"/>
+                      <a:ext cx="5334000" cy="1403276"/>
+                    </a:xfrm>
+                    <a:prstGeom prst="rect">
+                      <a:avLst/>
+                    </a:prstGeom>
+                    <a:noFill/>
+                    <a:ln w="9525">
+                      <a:noFill/>
+                      <a:headEnd/>
+                      <a:tailEnd/>
+                    </a:ln>
+                  </pic:spPr>
+                </pic:pic>
+              </a:graphicData>
+            </a:graphic>
+          </wp:inline>
+        </w:drawing>
+      </w:r>
+    </w:p>
+    <w:p>
+      <w:pPr>
+        <w:pStyle w:val="BodyText"/>
+      </w:pPr>
+    </w:p>
+    <w:p>
+      <w:pPr>
+        <w:pStyle w:val="BodyText"/>
+      </w:pPr>
+      <w:r>
+        <w:t xml:space="preserve">Testing crossreferencing grapics</w:t>
+      </w:r>
+      <w:r>
+        <w:t xml:space="preserve"> </w:t>
+      </w:r>
+      <w:hyperlink w:anchor="fig-automation_pipeline">
+        <w:r>
+          <w:rPr>
+            <w:rStyle w:val="Hyperlink"/>
+          </w:rPr>
+          <w:t xml:space="preserve">Figure 2.1</w:t>
+        </w:r>
+      </w:hyperlink>
+      <w:r>
+        <w:t xml:space="preserve">.</w:t>
+      </w:r>
+    </w:p>
+    <w:p>
+      <w:pPr>
+        <w:pStyle w:val="BodyText"/>
+      </w:pPr>
+      <w:r>
+        <w:t xml:space="preserve">Referencing Sections</w:t>
+      </w:r>
+      <w:r>
+        <w:t xml:space="preserve"> </w:t>
+      </w:r>
+      <w:r>
+        <w:rPr>
+          <w:b/>
+          <w:bCs/>
+        </w:rPr>
+        <w:t xml:space="preserve">?@sec-citations</w:t>
+      </w:r>
+      <w:r>
+        <w:t xml:space="preserve">.</w:t>
+      </w:r>
+    </w:p>
+    <w:p>
+      <w:pPr>
+        <w:pStyle w:val="BodyText"/>
+      </w:pPr>
+      <w:r>
+        <w:t xml:space="preserve">headings as</w:t>
+      </w:r>
+      <w:r>
+        <w:t xml:space="preserve"> </w:t>
+      </w:r>
+      <w:r>
+        <w:rPr>
+          <w:b/>
+          <w:bCs/>
+        </w:rPr>
+        <w:t xml:space="preserve">?@sec-heading</w:t>
+      </w:r>
+      <w:r>
+        <w:t xml:space="preserve">.</w:t>
+      </w:r>
+    </w:p>
+    <w:bookmarkStart w:id="112" w:name="sec-citations"/>
     <w:p>
       <w:pPr>
         <w:pStyle w:val="Heading2"/>
       </w:pPr>
       <w:r>
-        <w:t xml:space="preserve">A.1 Appendices</w:t>
-      </w:r>
-    </w:p>
-    <w:bookmarkEnd w:id="108"/>
-    <w:bookmarkStart w:id="109" w:name="appendix-a"/>
-    <w:p>
-      <w:pPr>
-        <w:pStyle w:val="Heading2"/>
-      </w:pPr>
-      <w:r>
-        <w:t xml:space="preserve">A.2 Appendix A</w:t>
-      </w:r>
-    </w:p>
-    <w:bookmarkEnd w:id="109"/>
-    <w:bookmarkStart w:id="110" w:name="appendix-b"/>
-    <w:p>
-      <w:pPr>
-        <w:pStyle w:val="Heading2"/>
-      </w:pPr>
-      <w:r>
-        <w:t xml:space="preserve">A.3 Appendix B</w:t>
-      </w:r>
-    </w:p>
-    <w:bookmarkEnd w:id="110"/>
-    <w:bookmarkStart w:id="111" w:name="appendix-c"/>
-    <w:p>
-      <w:pPr>
-        <w:pStyle w:val="Heading2"/>
-      </w:pPr>
-      <w:r>
-        <w:t xml:space="preserve">A.4 Appendix C</w:t>
+        <w:t xml:space="preserve">Citations</w:t>
+      </w:r>
+    </w:p>
+    <w:p>
+      <w:pPr>
+        <w:pStyle w:val="FirstParagraph"/>
+      </w:pPr>
+      <w:r>
+        <w:t xml:space="preserve">(Knuth 1984)</w:t>
+      </w:r>
+    </w:p>
+    <w:p>
+      <w:pPr>
+        <w:pStyle w:val="BodyText"/>
+      </w:pPr>
+      <w:r>
+        <w:t xml:space="preserve">Adams (1996)</w:t>
+      </w:r>
+    </w:p>
+    <w:p>
+      <w:pPr>
+        <w:pStyle w:val="BodyText"/>
+      </w:pPr>
+      <w:r>
+        <w:t xml:space="preserve">(Adams 1996)</w:t>
+      </w:r>
+    </w:p>
+    <w:bookmarkStart w:id="111" w:name="Xad5e4f8f9280fda27cba8f9d226d3fd3c6fcbc4"/>
+    <w:p>
+      <w:pPr>
+        <w:pStyle w:val="Heading3"/>
+      </w:pPr>
+      <w:r>
+        <w:t xml:space="preserve">Quarto Features Incompatible with LaTeX (Below)</w:t>
       </w:r>
     </w:p>
     <w:bookmarkEnd w:id="111"/>
-    <w:bookmarkStart w:id="112" w:name="appendix-d"/>
-    <w:p>
-      <w:pPr>
-        <w:pStyle w:val="Heading2"/>
-      </w:pPr>
-      <w:r>
-        <w:t xml:space="preserve">A.5 Appendix D</w:t>
-      </w:r>
-    </w:p>
-    <w:p>
-      <w:pPr>
-        <w:pStyle w:val="FirstParagraph"/>
-      </w:pPr>
-      <w:r>
-        <w:t xml:space="preserve">TestText</w:t>
-      </w:r>
-    </w:p>
     <w:bookmarkEnd w:id="112"/>
     <w:bookmarkEnd w:id="113"/>
-    <w:bookmarkStart w:id="114" w:name="appendixa"/>
+    <w:bookmarkStart w:id="118" w:name="bibliography-references"/>
     <w:p>
       <w:pPr>
         <w:pStyle w:val="Heading1"/>
       </w:pPr>
       <w:r>
+        <w:t xml:space="preserve">Bibliography (References)</w:t>
+      </w:r>
+    </w:p>
+    <w:bookmarkStart w:id="117" w:name="refs"/>
+    <w:bookmarkStart w:id="114" w:name="Xf77f5aaabf76f3d9aa46754839f460950980e17"/>
+    <w:p>
+      <w:pPr>
+        <w:pStyle w:val="Bibliography"/>
+      </w:pPr>
+      <w:r>
+        <w:t xml:space="preserve">Adams, Ernest W. 1996.</w:t>
+      </w:r>
+      <w:r>
+        <w:t xml:space="preserve"> </w:t>
+      </w:r>
+      <w:r>
+        <w:t xml:space="preserve">“Four Probability-Preserving Properties of Inferences.”</w:t>
+      </w:r>
+      <w:r>
+        <w:t xml:space="preserve"> </w:t>
+      </w:r>
+      <w:r>
+        <w:rPr>
+          <w:i/>
+          <w:iCs/>
+        </w:rPr>
+        <w:t xml:space="preserve">Journal of Philosophical Logic</w:t>
+      </w:r>
+      <w:r>
+        <w:t xml:space="preserve"> </w:t>
+      </w:r>
+      <w:r>
+        <w:t xml:space="preserve">25: 1–24.</w:t>
+      </w:r>
+    </w:p>
+    <w:bookmarkEnd w:id="114"/>
+    <w:bookmarkStart w:id="116" w:name="ref-knuth84"/>
+    <w:p>
+      <w:pPr>
+        <w:pStyle w:val="Bibliography"/>
+      </w:pPr>
+      <w:r>
+        <w:t xml:space="preserve">Knuth, Donald E. 1984.</w:t>
+      </w:r>
+      <w:r>
+        <w:t xml:space="preserve"> </w:t>
+      </w:r>
+      <w:r>
+        <w:t xml:space="preserve">“Literate Programming.”</w:t>
+      </w:r>
+      <w:r>
+        <w:t xml:space="preserve"> </w:t>
+      </w:r>
+      <w:r>
+        <w:rPr>
+          <w:i/>
+          <w:iCs/>
+        </w:rPr>
+        <w:t xml:space="preserve">Computer Journal</w:t>
+      </w:r>
+      <w:r>
+        <w:t xml:space="preserve"> </w:t>
+      </w:r>
+      <w:r>
+        <w:t xml:space="preserve">27 (2): 97–111.</w:t>
+      </w:r>
+      <w:r>
+        <w:t xml:space="preserve"> </w:t>
+      </w:r>
+      <w:hyperlink r:id="rId115">
+        <w:r>
+          <w:rPr>
+            <w:rStyle w:val="Hyperlink"/>
+          </w:rPr>
+          <w:t xml:space="preserve">https://doi.org/10.1093/comjnl/27.2.97</w:t>
+        </w:r>
+      </w:hyperlink>
+      <w:r>
+        <w:t xml:space="preserve">.</w:t>
+      </w:r>
+    </w:p>
+    <w:bookmarkEnd w:id="116"/>
+    <w:bookmarkEnd w:id="117"/>
+    <w:bookmarkEnd w:id="118"/>
+    <w:bookmarkStart w:id="124" w:name="appendices-1"/>
+    <w:p>
+      <w:pPr>
+        <w:pStyle w:val="Heading1"/>
+      </w:pPr>
+      <w:r>
+        <w:t xml:space="preserve">Appendix A — Appendices</w:t>
+      </w:r>
+    </w:p>
+    <w:bookmarkStart w:id="119" w:name="appendices-2"/>
+    <w:p>
+      <w:pPr>
+        <w:pStyle w:val="Heading2"/>
+      </w:pPr>
+      <w:r>
+        <w:t xml:space="preserve">A.1 Appendices</w:t>
+      </w:r>
+    </w:p>
+    <w:bookmarkEnd w:id="119"/>
+    <w:bookmarkStart w:id="120" w:name="appendix-a"/>
+    <w:p>
+      <w:pPr>
+        <w:pStyle w:val="Heading2"/>
+      </w:pPr>
+      <w:r>
+        <w:t xml:space="preserve">A.2 Appendix A</w:t>
+      </w:r>
+    </w:p>
+    <w:bookmarkEnd w:id="120"/>
+    <w:bookmarkStart w:id="121" w:name="appendix-b"/>
+    <w:p>
+      <w:pPr>
+        <w:pStyle w:val="Heading2"/>
+      </w:pPr>
+      <w:r>
+        <w:t xml:space="preserve">A.3 Appendix B</w:t>
+      </w:r>
+    </w:p>
+    <w:bookmarkEnd w:id="121"/>
+    <w:bookmarkStart w:id="122" w:name="appendix-c"/>
+    <w:p>
+      <w:pPr>
+        <w:pStyle w:val="Heading2"/>
+      </w:pPr>
+      <w:r>
+        <w:t xml:space="preserve">A.4 Appendix C</w:t>
+      </w:r>
+    </w:p>
+    <w:bookmarkEnd w:id="122"/>
+    <w:bookmarkStart w:id="123" w:name="appendix-d"/>
+    <w:p>
+      <w:pPr>
+        <w:pStyle w:val="Heading2"/>
+      </w:pPr>
+      <w:r>
+        <w:t xml:space="preserve">A.5 Appendix D</w:t>
+      </w:r>
+    </w:p>
+    <w:p>
+      <w:pPr>
+        <w:pStyle w:val="FirstParagraph"/>
+      </w:pPr>
+      <w:r>
+        <w:t xml:space="preserve">TestText</w:t>
+      </w:r>
+    </w:p>
+    <w:bookmarkEnd w:id="123"/>
+    <w:bookmarkEnd w:id="124"/>
+    <w:bookmarkStart w:id="125" w:name="appendixa"/>
+    <w:p>
+      <w:pPr>
+        <w:pStyle w:val="Heading1"/>
+      </w:pPr>
+      <w:r>
         <w:t xml:space="preserve">Appendix B — appendixA</w:t>
       </w:r>
     </w:p>
@@ -3002,7 +3880,7 @@
         <w:t xml:space="preserve">testtext</w:t>
       </w:r>
     </w:p>
-    <w:bookmarkEnd w:id="114"/>
+    <w:bookmarkEnd w:id="125"/>
     <w:sectPr>
       <w:footnotePr>
         <w:numRestart w:val="eachSect"/>
@@ -3029,6 +3907,56 @@
     <w:p>
       <w:r>
         <w:separator/>
+      </w:r>
+    </w:p>
+  </w:footnote>
+  <w:footnote w:id="106">
+    <w:p>
+      <w:pPr>
+        <w:pStyle w:val="FootnoteText"/>
+      </w:pPr>
+      <w:r>
+        <w:rPr>
+          <w:rStyle w:val="FootnoteReference"/>
+        </w:rPr>
+        <w:footnoteRef/>
+      </w:r>
+      <w:r>
+        <w:t xml:space="preserve"> </w:t>
+      </w:r>
+      <w:r>
+        <w:t xml:space="preserve">Inlines notes are easier to write,</w:t>
+      </w:r>
+      <w:r>
+        <w:t xml:space="preserve"> </w:t>
+      </w:r>
+      <w:r>
+        <w:t xml:space="preserve">since you don’t have to pick an identifier and move down to</w:t>
+      </w:r>
+      <w:r>
+        <w:t xml:space="preserve"> </w:t>
+      </w:r>
+      <w:r>
+        <w:t xml:space="preserve">type the note.</w:t>
+      </w:r>
+    </w:p>
+  </w:footnote>
+  <w:footnote w:id="107">
+    <w:p>
+      <w:pPr>
+        <w:pStyle w:val="FootnoteText"/>
+      </w:pPr>
+      <w:r>
+        <w:rPr>
+          <w:rStyle w:val="FootnoteReference"/>
+        </w:rPr>
+        <w:footnoteRef/>
+      </w:r>
+      <w:r>
+        <w:t xml:space="preserve"> </w:t>
+      </w:r>
+      <w:r>
+        <w:t xml:space="preserve">Here is the footnote.</w:t>
       </w:r>
     </w:p>
   </w:footnote>
@@ -3446,6 +4374,15 @@
     <w:abstractNumId w:val="991"/>
   </w:num>
   <w:num w:numId="1039">
+    <w:abstractNumId w:val="991"/>
+  </w:num>
+  <w:num w:numId="1040">
+    <w:abstractNumId w:val="991"/>
+  </w:num>
+  <w:num w:numId="1041">
+    <w:abstractNumId w:val="991"/>
+  </w:num>
+  <w:num w:numId="1042">
     <w:abstractNumId w:val="991"/>
   </w:num>
 </w:numbering>

</xml_diff>

<commit_message>
moving on to outline
</commit_message>
<xml_diff>
--- a/_outputs/book/Automating-the-Modelling-of-Transformative-Artificial-Intelligence-Risks.docx
+++ b/_outputs/book/Automating-the-Modelling-of-Transformative-Artificial-Intelligence-Risks.docx
@@ -3644,38 +3644,6 @@
         <w:t xml:space="preserve">.</w:t>
       </w:r>
     </w:p>
-    <w:p>
-      <w:pPr>
-        <w:pStyle w:val="BodyText"/>
-      </w:pPr>
-      <w:r>
-        <w:t xml:space="preserve">Referencing Sections</w:t>
-      </w:r>
-      <w:r>
-        <w:t xml:space="preserve"> </w:t>
-      </w:r>
-      <w:r>
-        <w:t xml:space="preserve">.</w:t>
-      </w:r>
-    </w:p>
-    <w:p>
-      <w:pPr>
-        <w:pStyle w:val="BodyText"/>
-      </w:pPr>
-      <w:r>
-        <w:t xml:space="preserve">headings as (</w:t>
-      </w:r>
-      <w:r>
-        <w:rPr>
-          <w:b/>
-          <w:bCs/>
-        </w:rPr>
-        <w:t xml:space="preserve">?@sec-heading</w:t>
-      </w:r>
-      <w:r>
-        <w:t xml:space="preserve">).</w:t>
-      </w:r>
-    </w:p>
     <w:bookmarkEnd w:id="110"/>
     <w:bookmarkStart w:id="112" w:name="sec-citations"/>
     <w:p>
@@ -3691,26 +3659,30 @@
         <w:pStyle w:val="FirstParagraph"/>
       </w:pPr>
       <w:r>
+        <w:t xml:space="preserve">Adams (1996)</w:t>
+      </w:r>
+      <w:r>
+        <w:t xml:space="preserve"> </w:t>
+      </w:r>
+    </w:p>
+    <w:p>
+      <w:pPr>
+        <w:pStyle w:val="BodyText"/>
+      </w:pPr>
+      <w:r>
+        <w:t xml:space="preserve">(Adams 1996)</w:t>
+      </w:r>
+      <w:r>
+        <w:t xml:space="preserve"> </w:t>
+      </w:r>
+      <w:r>
+        <w:t xml:space="preserve">and</w:t>
+      </w:r>
+      <w:r>
+        <w:t xml:space="preserve"> </w:t>
+      </w:r>
+      <w:r>
         <w:t xml:space="preserve">(Knuth 1984)</w:t>
-      </w:r>
-    </w:p>
-    <w:p>
-      <w:pPr>
-        <w:pStyle w:val="BodyText"/>
-      </w:pPr>
-      <w:r>
-        <w:t xml:space="preserve">Adams (1996)</w:t>
-      </w:r>
-      <w:r>
-        <w:t xml:space="preserve"> </w:t>
-      </w:r>
-    </w:p>
-    <w:p>
-      <w:pPr>
-        <w:pStyle w:val="BodyText"/>
-      </w:pPr>
-      <w:r>
-        <w:t xml:space="preserve">(Adams 1996)</w:t>
       </w:r>
     </w:p>
     <w:p>

</xml_diff>